<commit_message>
Notes and finished exercise 1
</commit_message>
<xml_diff>
--- a/Experimental Design and Data Analysis.docx
+++ b/Experimental Design and Data Analysis.docx
@@ -51,8 +51,8 @@
       </w:tblPr>
       <w:tblGrid>
         <w:gridCol w:w="1870"/>
-        <w:gridCol w:w="1953"/>
-        <w:gridCol w:w="1787"/>
+        <w:gridCol w:w="2085"/>
+        <w:gridCol w:w="1655"/>
         <w:gridCol w:w="1870"/>
         <w:gridCol w:w="1870"/>
       </w:tblGrid>
@@ -89,7 +89,7 @@
         </w:tc>
         <w:tc>
           <w:tcPr>
-            <w:tcW w:w="1953" w:type="dxa"/>
+            <w:tcW w:w="2085" w:type="dxa"/>
             <w:vAlign w:val="center"/>
           </w:tcPr>
           <w:p>
@@ -110,7 +110,7 @@
         </w:tc>
         <w:tc>
           <w:tcPr>
-            <w:tcW w:w="1787" w:type="dxa"/>
+            <w:tcW w:w="1655" w:type="dxa"/>
             <w:vAlign w:val="center"/>
           </w:tcPr>
           <w:p>
@@ -196,7 +196,7 @@
         </w:tc>
         <w:tc>
           <w:tcPr>
-            <w:tcW w:w="1953" w:type="dxa"/>
+            <w:tcW w:w="2085" w:type="dxa"/>
             <w:vAlign w:val="center"/>
           </w:tcPr>
           <w:p>
@@ -252,7 +252,7 @@
         </w:tc>
         <w:tc>
           <w:tcPr>
-            <w:tcW w:w="1787" w:type="dxa"/>
+            <w:tcW w:w="1655" w:type="dxa"/>
             <w:vAlign w:val="center"/>
           </w:tcPr>
           <w:p>
@@ -360,22 +360,22 @@
         </w:tc>
         <w:tc>
           <w:tcPr>
-            <w:tcW w:w="1953" w:type="dxa"/>
-            <w:vAlign w:val="center"/>
-          </w:tcPr>
-          <w:p>
-            <w:pPr>
-              <w:jc w:val="center"/>
-              <w:cnfStyle w:val="000000000000" w:firstRow="0" w:lastRow="0" w:firstColumn="0" w:lastColumn="0" w:oddVBand="0" w:evenVBand="0" w:oddHBand="0" w:evenHBand="0" w:firstRowFirstColumn="0" w:firstRowLastColumn="0" w:lastRowFirstColumn="0" w:lastRowLastColumn="0"/>
-              <w:rPr>
-                <w:rFonts w:ascii="Times New Roman" w:hAnsi="Times New Roman" w:cs="Times New Roman"/>
-              </w:rPr>
-            </w:pPr>
-          </w:p>
-        </w:tc>
-        <w:tc>
-          <w:tcPr>
-            <w:tcW w:w="1787" w:type="dxa"/>
+            <w:tcW w:w="2085" w:type="dxa"/>
+            <w:vAlign w:val="center"/>
+          </w:tcPr>
+          <w:p>
+            <w:pPr>
+              <w:jc w:val="center"/>
+              <w:cnfStyle w:val="000000000000" w:firstRow="0" w:lastRow="0" w:firstColumn="0" w:lastColumn="0" w:oddVBand="0" w:evenVBand="0" w:oddHBand="0" w:evenHBand="0" w:firstRowFirstColumn="0" w:firstRowLastColumn="0" w:lastRowFirstColumn="0" w:lastRowLastColumn="0"/>
+              <w:rPr>
+                <w:rFonts w:ascii="Times New Roman" w:hAnsi="Times New Roman" w:cs="Times New Roman"/>
+              </w:rPr>
+            </w:pPr>
+          </w:p>
+        </w:tc>
+        <w:tc>
+          <w:tcPr>
+            <w:tcW w:w="1655" w:type="dxa"/>
             <w:vAlign w:val="center"/>
           </w:tcPr>
           <w:p>
@@ -486,7 +486,7 @@
         </w:tc>
         <w:tc>
           <w:tcPr>
-            <w:tcW w:w="1953" w:type="dxa"/>
+            <w:tcW w:w="2085" w:type="dxa"/>
             <w:vAlign w:val="center"/>
           </w:tcPr>
           <w:p>
@@ -620,7 +620,7 @@
         </w:tc>
         <w:tc>
           <w:tcPr>
-            <w:tcW w:w="1787" w:type="dxa"/>
+            <w:tcW w:w="1655" w:type="dxa"/>
             <w:vAlign w:val="center"/>
           </w:tcPr>
           <w:p>
@@ -656,8 +656,54 @@
               <w:rPr>
                 <w:rFonts w:ascii="Times New Roman" w:hAnsi="Times New Roman" w:cs="Times New Roman"/>
               </w:rPr>
-              <w:t>Differences in population mean</w:t>
-            </w:r>
+              <w:t>Difference</w:t>
+            </w:r>
+            <w:r>
+              <w:rPr>
+                <w:rFonts w:ascii="Times New Roman" w:hAnsi="Times New Roman" w:cs="Times New Roman"/>
+              </w:rPr>
+              <w:t xml:space="preserve"> from </w:t>
+            </w:r>
+            <w:r>
+              <w:rPr>
+                <w:rFonts w:ascii="Times New Roman" w:hAnsi="Times New Roman" w:cs="Times New Roman"/>
+              </w:rPr>
+              <w:t>mean</w:t>
+            </w:r>
+            <w:r>
+              <w:rPr>
+                <w:rFonts w:ascii="Times New Roman" w:hAnsi="Times New Roman" w:cs="Times New Roman"/>
+              </w:rPr>
+              <w:t xml:space="preserve"> </w:t>
+            </w:r>
+            <m:oMath>
+              <m:sSub>
+                <m:sSubPr>
+                  <m:ctrlPr>
+                    <w:rPr>
+                      <w:rFonts w:ascii="Cambria Math" w:hAnsi="Cambria Math" w:cs="Times New Roman"/>
+                      <w:i/>
+                    </w:rPr>
+                  </m:ctrlPr>
+                </m:sSubPr>
+                <m:e>
+                  <m:r>
+                    <w:rPr>
+                      <w:rFonts w:ascii="Cambria Math" w:hAnsi="Cambria Math" w:cs="Times New Roman"/>
+                    </w:rPr>
+                    <m:t>μ</m:t>
+                  </m:r>
+                </m:e>
+                <m:sub>
+                  <m:r>
+                    <w:rPr>
+                      <w:rFonts w:ascii="Cambria Math" w:hAnsi="Cambria Math" w:cs="Times New Roman"/>
+                    </w:rPr>
+                    <m:t>0</m:t>
+                  </m:r>
+                </m:sub>
+              </m:sSub>
+            </m:oMath>
           </w:p>
         </w:tc>
         <w:tc>
@@ -677,13 +723,7 @@
               <w:rPr>
                 <w:rFonts w:ascii="Times New Roman" w:eastAsiaTheme="minorEastAsia" w:hAnsi="Times New Roman" w:cs="Times New Roman"/>
               </w:rPr>
-              <w:t>U</w:t>
-            </w:r>
-            <w:r>
-              <w:rPr>
-                <w:rFonts w:ascii="Times New Roman" w:eastAsiaTheme="minorEastAsia" w:hAnsi="Times New Roman" w:cs="Times New Roman"/>
-              </w:rPr>
-              <w:t xml:space="preserve">nder </w:t>
+              <w:t xml:space="preserve">Under </w:t>
             </w:r>
             <m:oMath>
               <m:sSub>
@@ -792,7 +832,7 @@
         </w:tc>
         <w:tc>
           <w:tcPr>
-            <w:tcW w:w="1953" w:type="dxa"/>
+            <w:tcW w:w="2085" w:type="dxa"/>
             <w:vAlign w:val="center"/>
           </w:tcPr>
           <w:p>
@@ -881,7 +921,7 @@
         </w:tc>
         <w:tc>
           <w:tcPr>
-            <w:tcW w:w="1787" w:type="dxa"/>
+            <w:tcW w:w="1655" w:type="dxa"/>
             <w:vAlign w:val="center"/>
           </w:tcPr>
           <w:p>
@@ -928,12 +968,6 @@
                 <w:rFonts w:ascii="Times New Roman" w:hAnsi="Times New Roman" w:cs="Times New Roman"/>
               </w:rPr>
             </w:pPr>
-            <w:r>
-              <w:rPr>
-                <w:rFonts w:ascii="Times New Roman" w:hAnsi="Times New Roman" w:cs="Times New Roman"/>
-              </w:rPr>
-              <w:t>Sign test</w:t>
-            </w:r>
           </w:p>
         </w:tc>
       </w:tr>
@@ -961,7 +995,7 @@
         </w:tc>
         <w:tc>
           <w:tcPr>
-            <w:tcW w:w="1953" w:type="dxa"/>
+            <w:tcW w:w="2085" w:type="dxa"/>
             <w:vAlign w:val="center"/>
           </w:tcPr>
           <w:p>
@@ -1104,7 +1138,7 @@
         </w:tc>
         <w:tc>
           <w:tcPr>
-            <w:tcW w:w="1787" w:type="dxa"/>
+            <w:tcW w:w="1655" w:type="dxa"/>
             <w:vAlign w:val="center"/>
           </w:tcPr>
           <w:p>
@@ -1121,6 +1155,1896 @@
               </w:rPr>
               <w:t>Symmetrically distributed</w:t>
             </w:r>
+          </w:p>
+        </w:tc>
+        <w:tc>
+          <w:tcPr>
+            <w:tcW w:w="1870" w:type="dxa"/>
+            <w:vAlign w:val="center"/>
+          </w:tcPr>
+          <w:p>
+            <w:pPr>
+              <w:jc w:val="center"/>
+              <w:cnfStyle w:val="000000000000" w:firstRow="0" w:lastRow="0" w:firstColumn="0" w:lastColumn="0" w:oddVBand="0" w:evenVBand="0" w:oddHBand="0" w:evenHBand="0" w:firstRowFirstColumn="0" w:firstRowLastColumn="0" w:lastRowFirstColumn="0" w:lastRowLastColumn="0"/>
+              <w:rPr>
+                <w:rFonts w:ascii="Times New Roman" w:hAnsi="Times New Roman" w:cs="Times New Roman"/>
+              </w:rPr>
+            </w:pPr>
+            <w:r>
+              <w:rPr>
+                <w:rFonts w:ascii="Times New Roman" w:hAnsi="Times New Roman" w:cs="Times New Roman"/>
+              </w:rPr>
+              <w:t>Difference in median</w:t>
+            </w:r>
+          </w:p>
+        </w:tc>
+        <w:tc>
+          <w:tcPr>
+            <w:tcW w:w="1870" w:type="dxa"/>
+            <w:vAlign w:val="center"/>
+          </w:tcPr>
+          <w:p>
+            <w:pPr>
+              <w:jc w:val="center"/>
+              <w:cnfStyle w:val="000000000000" w:firstRow="0" w:lastRow="0" w:firstColumn="0" w:lastColumn="0" w:oddVBand="0" w:evenVBand="0" w:oddHBand="0" w:evenHBand="0" w:firstRowFirstColumn="0" w:firstRowLastColumn="0" w:lastRowFirstColumn="0" w:lastRowLastColumn="0"/>
+              <w:rPr>
+                <w:rFonts w:ascii="Times New Roman" w:hAnsi="Times New Roman" w:cs="Times New Roman"/>
+              </w:rPr>
+            </w:pPr>
+          </w:p>
+        </w:tc>
+      </w:tr>
+      <w:tr>
+        <w:tc>
+          <w:tcPr>
+            <w:cnfStyle w:val="001000000000" w:firstRow="0" w:lastRow="0" w:firstColumn="1" w:lastColumn="0" w:oddVBand="0" w:evenVBand="0" w:oddHBand="0" w:evenHBand="0" w:firstRowFirstColumn="0" w:firstRowLastColumn="0" w:lastRowFirstColumn="0" w:lastRowLastColumn="0"/>
+            <w:tcW w:w="1870" w:type="dxa"/>
+            <w:vAlign w:val="center"/>
+          </w:tcPr>
+          <w:p>
+            <w:pPr>
+              <w:jc w:val="center"/>
+              <w:rPr>
+                <w:rFonts w:ascii="Times New Roman" w:hAnsi="Times New Roman" w:cs="Times New Roman"/>
+              </w:rPr>
+            </w:pPr>
+            <w:r>
+              <w:rPr>
+                <w:rFonts w:ascii="Times New Roman" w:hAnsi="Times New Roman" w:cs="Times New Roman"/>
+              </w:rPr>
+              <w:t>Permutation test</w:t>
+            </w:r>
+          </w:p>
+        </w:tc>
+        <w:tc>
+          <w:tcPr>
+            <w:tcW w:w="2085" w:type="dxa"/>
+            <w:vAlign w:val="center"/>
+          </w:tcPr>
+          <w:p>
+            <w:pPr>
+              <w:jc w:val="center"/>
+              <w:cnfStyle w:val="000000000000" w:firstRow="0" w:lastRow="0" w:firstColumn="0" w:lastColumn="0" w:oddVBand="0" w:evenVBand="0" w:oddHBand="0" w:evenHBand="0" w:firstRowFirstColumn="0" w:firstRowLastColumn="0" w:lastRowFirstColumn="0" w:lastRowLastColumn="0"/>
+              <w:rPr>
+                <w:rFonts w:ascii="Times New Roman" w:eastAsia="Calibri" w:hAnsi="Times New Roman" w:cs="Times New Roman"/>
+              </w:rPr>
+            </w:pPr>
+          </w:p>
+        </w:tc>
+        <w:tc>
+          <w:tcPr>
+            <w:tcW w:w="1655" w:type="dxa"/>
+            <w:vAlign w:val="center"/>
+          </w:tcPr>
+          <w:p>
+            <w:pPr>
+              <w:jc w:val="center"/>
+              <w:cnfStyle w:val="000000000000" w:firstRow="0" w:lastRow="0" w:firstColumn="0" w:lastColumn="0" w:oddVBand="0" w:evenVBand="0" w:oddHBand="0" w:evenHBand="0" w:firstRowFirstColumn="0" w:firstRowLastColumn="0" w:lastRowFirstColumn="0" w:lastRowLastColumn="0"/>
+              <w:rPr>
+                <w:rFonts w:ascii="Times New Roman" w:hAnsi="Times New Roman" w:cs="Times New Roman"/>
+              </w:rPr>
+            </w:pPr>
+          </w:p>
+        </w:tc>
+        <w:tc>
+          <w:tcPr>
+            <w:tcW w:w="1870" w:type="dxa"/>
+            <w:vAlign w:val="center"/>
+          </w:tcPr>
+          <w:p>
+            <w:pPr>
+              <w:jc w:val="center"/>
+              <w:cnfStyle w:val="000000000000" w:firstRow="0" w:lastRow="0" w:firstColumn="0" w:lastColumn="0" w:oddVBand="0" w:evenVBand="0" w:oddHBand="0" w:evenHBand="0" w:firstRowFirstColumn="0" w:firstRowLastColumn="0" w:lastRowFirstColumn="0" w:lastRowLastColumn="0"/>
+              <w:rPr>
+                <w:rFonts w:ascii="Times New Roman" w:hAnsi="Times New Roman" w:cs="Times New Roman"/>
+              </w:rPr>
+            </w:pPr>
+            <w:r>
+              <w:rPr>
+                <w:rFonts w:ascii="Times New Roman" w:hAnsi="Times New Roman" w:cs="Times New Roman"/>
+              </w:rPr>
+              <w:t xml:space="preserve">Whether T is expected under </w:t>
+            </w:r>
+            <m:oMath>
+              <m:sSub>
+                <m:sSubPr>
+                  <m:ctrlPr>
+                    <w:rPr>
+                      <w:rFonts w:ascii="Cambria Math" w:hAnsi="Cambria Math" w:cs="Times New Roman"/>
+                      <w:i/>
+                    </w:rPr>
+                  </m:ctrlPr>
+                </m:sSubPr>
+                <m:e>
+                  <m:r>
+                    <w:rPr>
+                      <w:rFonts w:ascii="Cambria Math" w:hAnsi="Cambria Math" w:cs="Times New Roman"/>
+                    </w:rPr>
+                    <m:t>H</m:t>
+                  </m:r>
+                </m:e>
+                <m:sub>
+                  <m:r>
+                    <w:rPr>
+                      <w:rFonts w:ascii="Cambria Math" w:hAnsi="Cambria Math" w:cs="Times New Roman"/>
+                    </w:rPr>
+                    <m:t>0</m:t>
+                  </m:r>
+                </m:sub>
+              </m:sSub>
+            </m:oMath>
+          </w:p>
+        </w:tc>
+        <w:tc>
+          <w:tcPr>
+            <w:tcW w:w="1870" w:type="dxa"/>
+            <w:vAlign w:val="center"/>
+          </w:tcPr>
+          <w:p>
+            <w:pPr>
+              <w:jc w:val="center"/>
+              <w:cnfStyle w:val="000000000000" w:firstRow="0" w:lastRow="0" w:firstColumn="0" w:lastColumn="0" w:oddVBand="0" w:evenVBand="0" w:oddHBand="0" w:evenHBand="0" w:firstRowFirstColumn="0" w:firstRowLastColumn="0" w:lastRowFirstColumn="0" w:lastRowLastColumn="0"/>
+              <w:rPr>
+                <w:rFonts w:ascii="Times New Roman" w:hAnsi="Times New Roman" w:cs="Times New Roman"/>
+              </w:rPr>
+            </w:pPr>
+            <w:r>
+              <w:rPr>
+                <w:rFonts w:ascii="Times New Roman" w:hAnsi="Times New Roman" w:cs="Times New Roman"/>
+              </w:rPr>
+              <w:t xml:space="preserve">Generate T* with samples of permuted </w:t>
+            </w:r>
+            <w:r>
+              <w:rPr>
+                <w:rFonts w:ascii="Times New Roman" w:hAnsi="Times New Roman" w:cs="Times New Roman"/>
+              </w:rPr>
+              <w:t>pairs</w:t>
+            </w:r>
+          </w:p>
+        </w:tc>
+      </w:tr>
+      <w:tr>
+        <w:tc>
+          <w:tcPr>
+            <w:cnfStyle w:val="001000000000" w:firstRow="0" w:lastRow="0" w:firstColumn="1" w:lastColumn="0" w:oddVBand="0" w:evenVBand="0" w:oddHBand="0" w:evenHBand="0" w:firstRowFirstColumn="0" w:firstRowLastColumn="0" w:lastRowFirstColumn="0" w:lastRowLastColumn="0"/>
+            <w:tcW w:w="1870" w:type="dxa"/>
+            <w:vAlign w:val="center"/>
+          </w:tcPr>
+          <w:p>
+            <w:pPr>
+              <w:jc w:val="center"/>
+              <w:rPr>
+                <w:rFonts w:ascii="Times New Roman" w:hAnsi="Times New Roman" w:cs="Times New Roman"/>
+              </w:rPr>
+            </w:pPr>
+            <w:r>
+              <w:rPr>
+                <w:rFonts w:ascii="Times New Roman" w:hAnsi="Times New Roman" w:cs="Times New Roman"/>
+              </w:rPr>
+              <w:t>Pearson correlation test</w:t>
+            </w:r>
+          </w:p>
+        </w:tc>
+        <w:tc>
+          <w:tcPr>
+            <w:tcW w:w="2085" w:type="dxa"/>
+            <w:vAlign w:val="center"/>
+          </w:tcPr>
+          <w:p>
+            <w:pPr>
+              <w:jc w:val="center"/>
+              <w:cnfStyle w:val="000000000000" w:firstRow="0" w:lastRow="0" w:firstColumn="0" w:lastColumn="0" w:oddVBand="0" w:evenVBand="0" w:oddHBand="0" w:evenHBand="0" w:firstRowFirstColumn="0" w:firstRowLastColumn="0" w:lastRowFirstColumn="0" w:lastRowLastColumn="0"/>
+              <w:rPr>
+                <w:rFonts w:ascii="Times New Roman" w:eastAsia="Calibri" w:hAnsi="Times New Roman" w:cs="Times New Roman"/>
+                <w:i/>
+              </w:rPr>
+            </w:pPr>
+            <m:oMathPara>
+              <m:oMath>
+                <m:sSub>
+                  <m:sSubPr>
+                    <m:ctrlPr>
+                      <w:rPr>
+                        <w:rFonts w:ascii="Cambria Math" w:eastAsia="Calibri" w:hAnsi="Cambria Math" w:cs="Times New Roman"/>
+                        <w:i/>
+                      </w:rPr>
+                    </m:ctrlPr>
+                  </m:sSubPr>
+                  <m:e>
+                    <m:r>
+                      <w:rPr>
+                        <w:rFonts w:ascii="Cambria Math" w:eastAsia="Calibri" w:hAnsi="Cambria Math" w:cs="Times New Roman"/>
+                      </w:rPr>
+                      <m:t>T</m:t>
+                    </m:r>
+                  </m:e>
+                  <m:sub>
+                    <m:r>
+                      <w:rPr>
+                        <w:rFonts w:ascii="Cambria Math" w:eastAsia="Calibri" w:hAnsi="Cambria Math" w:cs="Times New Roman"/>
+                      </w:rPr>
+                      <m:t>ρ</m:t>
+                    </m:r>
+                  </m:sub>
+                </m:sSub>
+                <m:r>
+                  <w:rPr>
+                    <w:rFonts w:ascii="Cambria Math" w:eastAsia="Calibri" w:hAnsi="Cambria Math" w:cs="Times New Roman"/>
+                  </w:rPr>
+                  <m:t>=</m:t>
+                </m:r>
+                <m:f>
+                  <m:fPr>
+                    <m:ctrlPr>
+                      <w:rPr>
+                        <w:rFonts w:ascii="Cambria Math" w:eastAsia="Calibri" w:hAnsi="Cambria Math" w:cs="Times New Roman"/>
+                        <w:i/>
+                      </w:rPr>
+                    </m:ctrlPr>
+                  </m:fPr>
+                  <m:num>
+                    <m:acc>
+                      <m:accPr>
+                        <m:ctrlPr>
+                          <w:rPr>
+                            <w:rFonts w:ascii="Cambria Math" w:eastAsia="Calibri" w:hAnsi="Cambria Math" w:cs="Times New Roman"/>
+                            <w:i/>
+                          </w:rPr>
+                        </m:ctrlPr>
+                      </m:accPr>
+                      <m:e>
+                        <m:r>
+                          <w:rPr>
+                            <w:rFonts w:ascii="Cambria Math" w:eastAsia="Calibri" w:hAnsi="Cambria Math" w:cs="Times New Roman"/>
+                          </w:rPr>
+                          <m:t>ρ</m:t>
+                        </m:r>
+                      </m:e>
+                    </m:acc>
+                    <m:rad>
+                      <m:radPr>
+                        <m:degHide m:val="1"/>
+                        <m:ctrlPr>
+                          <w:rPr>
+                            <w:rFonts w:ascii="Cambria Math" w:eastAsia="Calibri" w:hAnsi="Cambria Math" w:cs="Times New Roman"/>
+                            <w:i/>
+                          </w:rPr>
+                        </m:ctrlPr>
+                      </m:radPr>
+                      <m:deg/>
+                      <m:e>
+                        <m:r>
+                          <w:rPr>
+                            <w:rFonts w:ascii="Cambria Math" w:eastAsia="Calibri" w:hAnsi="Cambria Math" w:cs="Times New Roman"/>
+                          </w:rPr>
+                          <m:t>n-2</m:t>
+                        </m:r>
+                      </m:e>
+                    </m:rad>
+                  </m:num>
+                  <m:den>
+                    <m:rad>
+                      <m:radPr>
+                        <m:degHide m:val="1"/>
+                        <m:ctrlPr>
+                          <w:rPr>
+                            <w:rFonts w:ascii="Cambria Math" w:eastAsia="Calibri" w:hAnsi="Cambria Math" w:cs="Times New Roman"/>
+                            <w:i/>
+                          </w:rPr>
+                        </m:ctrlPr>
+                      </m:radPr>
+                      <m:deg/>
+                      <m:e>
+                        <m:r>
+                          <w:rPr>
+                            <w:rFonts w:ascii="Cambria Math" w:eastAsia="Calibri" w:hAnsi="Cambria Math" w:cs="Times New Roman"/>
+                          </w:rPr>
+                          <m:t>1-</m:t>
+                        </m:r>
+                        <m:sSup>
+                          <m:sSupPr>
+                            <m:ctrlPr>
+                              <w:rPr>
+                                <w:rFonts w:ascii="Cambria Math" w:eastAsia="Calibri" w:hAnsi="Cambria Math" w:cs="Times New Roman"/>
+                                <w:i/>
+                              </w:rPr>
+                            </m:ctrlPr>
+                          </m:sSupPr>
+                          <m:e>
+                            <m:acc>
+                              <m:accPr>
+                                <m:ctrlPr>
+                                  <w:rPr>
+                                    <w:rFonts w:ascii="Cambria Math" w:eastAsia="Calibri" w:hAnsi="Cambria Math" w:cs="Times New Roman"/>
+                                    <w:i/>
+                                  </w:rPr>
+                                </m:ctrlPr>
+                              </m:accPr>
+                              <m:e>
+                                <m:r>
+                                  <w:rPr>
+                                    <w:rFonts w:ascii="Cambria Math" w:eastAsia="Calibri" w:hAnsi="Cambria Math" w:cs="Times New Roman"/>
+                                  </w:rPr>
+                                  <m:t>ρ</m:t>
+                                </m:r>
+                              </m:e>
+                            </m:acc>
+                          </m:e>
+                          <m:sup>
+                            <m:r>
+                              <w:rPr>
+                                <w:rFonts w:ascii="Cambria Math" w:eastAsia="Calibri" w:hAnsi="Cambria Math" w:cs="Times New Roman"/>
+                              </w:rPr>
+                              <m:t>2</m:t>
+                            </m:r>
+                          </m:sup>
+                        </m:sSup>
+                      </m:e>
+                    </m:rad>
+                  </m:den>
+                </m:f>
+              </m:oMath>
+            </m:oMathPara>
+          </w:p>
+        </w:tc>
+        <w:tc>
+          <w:tcPr>
+            <w:tcW w:w="1655" w:type="dxa"/>
+            <w:vAlign w:val="center"/>
+          </w:tcPr>
+          <w:p>
+            <w:pPr>
+              <w:jc w:val="center"/>
+              <w:cnfStyle w:val="000000000000" w:firstRow="0" w:lastRow="0" w:firstColumn="0" w:lastColumn="0" w:oddVBand="0" w:evenVBand="0" w:oddHBand="0" w:evenHBand="0" w:firstRowFirstColumn="0" w:firstRowLastColumn="0" w:lastRowFirstColumn="0" w:lastRowLastColumn="0"/>
+              <w:rPr>
+                <w:rFonts w:ascii="Times New Roman" w:hAnsi="Times New Roman" w:cs="Times New Roman"/>
+              </w:rPr>
+            </w:pPr>
+            <w:r>
+              <w:rPr>
+                <w:rFonts w:ascii="Times New Roman" w:hAnsi="Times New Roman" w:cs="Times New Roman"/>
+              </w:rPr>
+              <w:t>Normally distributed</w:t>
+            </w:r>
+          </w:p>
+        </w:tc>
+        <w:tc>
+          <w:tcPr>
+            <w:tcW w:w="1870" w:type="dxa"/>
+            <w:vAlign w:val="center"/>
+          </w:tcPr>
+          <w:p>
+            <w:pPr>
+              <w:jc w:val="center"/>
+              <w:cnfStyle w:val="000000000000" w:firstRow="0" w:lastRow="0" w:firstColumn="0" w:lastColumn="0" w:oddVBand="0" w:evenVBand="0" w:oddHBand="0" w:evenHBand="0" w:firstRowFirstColumn="0" w:firstRowLastColumn="0" w:lastRowFirstColumn="0" w:lastRowLastColumn="0"/>
+              <w:rPr>
+                <w:rFonts w:ascii="Times New Roman" w:hAnsi="Times New Roman" w:cs="Times New Roman"/>
+              </w:rPr>
+            </w:pPr>
+            <w:r>
+              <w:rPr>
+                <w:rFonts w:ascii="Times New Roman" w:hAnsi="Times New Roman" w:cs="Times New Roman"/>
+              </w:rPr>
+              <w:t>Correlation</w:t>
+            </w:r>
+          </w:p>
+        </w:tc>
+        <w:tc>
+          <w:tcPr>
+            <w:tcW w:w="1870" w:type="dxa"/>
+            <w:vAlign w:val="center"/>
+          </w:tcPr>
+          <w:p>
+            <w:pPr>
+              <w:jc w:val="center"/>
+              <w:cnfStyle w:val="000000000000" w:firstRow="0" w:lastRow="0" w:firstColumn="0" w:lastColumn="0" w:oddVBand="0" w:evenVBand="0" w:oddHBand="0" w:evenHBand="0" w:firstRowFirstColumn="0" w:firstRowLastColumn="0" w:lastRowFirstColumn="0" w:lastRowLastColumn="0"/>
+              <w:rPr>
+                <w:rFonts w:ascii="Times New Roman" w:hAnsi="Times New Roman" w:cs="Times New Roman"/>
+              </w:rPr>
+            </w:pPr>
+            <w:r>
+              <w:rPr>
+                <w:rFonts w:ascii="Times New Roman" w:hAnsi="Times New Roman" w:cs="Times New Roman"/>
+              </w:rPr>
+              <w:t xml:space="preserve">Under </w:t>
+            </w:r>
+            <m:oMath>
+              <m:sSub>
+                <m:sSubPr>
+                  <m:ctrlPr>
+                    <w:rPr>
+                      <w:rFonts w:ascii="Cambria Math" w:hAnsi="Cambria Math" w:cs="Times New Roman"/>
+                      <w:i/>
+                    </w:rPr>
+                  </m:ctrlPr>
+                </m:sSubPr>
+                <m:e>
+                  <m:r>
+                    <w:rPr>
+                      <w:rFonts w:ascii="Cambria Math" w:hAnsi="Cambria Math" w:cs="Times New Roman"/>
+                    </w:rPr>
+                    <m:t>H</m:t>
+                  </m:r>
+                </m:e>
+                <m:sub>
+                  <m:r>
+                    <w:rPr>
+                      <w:rFonts w:ascii="Cambria Math" w:hAnsi="Cambria Math" w:cs="Times New Roman"/>
+                    </w:rPr>
+                    <m:t>0</m:t>
+                  </m:r>
+                </m:sub>
+              </m:sSub>
+            </m:oMath>
+            <w:r>
+              <w:rPr>
+                <w:rFonts w:ascii="Times New Roman" w:eastAsiaTheme="minorEastAsia" w:hAnsi="Times New Roman" w:cs="Times New Roman"/>
+              </w:rPr>
+              <w:t xml:space="preserve">, has </w:t>
+            </w:r>
+            <m:oMath>
+              <m:sSub>
+                <m:sSubPr>
+                  <m:ctrlPr>
+                    <w:rPr>
+                      <w:rFonts w:ascii="Cambria Math" w:eastAsiaTheme="minorEastAsia" w:hAnsi="Cambria Math" w:cs="Times New Roman"/>
+                      <w:i/>
+                    </w:rPr>
+                  </m:ctrlPr>
+                </m:sSubPr>
+                <m:e>
+                  <m:r>
+                    <w:rPr>
+                      <w:rFonts w:ascii="Cambria Math" w:eastAsiaTheme="minorEastAsia" w:hAnsi="Cambria Math" w:cs="Times New Roman"/>
+                    </w:rPr>
+                    <m:t>t</m:t>
+                  </m:r>
+                </m:e>
+                <m:sub>
+                  <m:r>
+                    <w:rPr>
+                      <w:rFonts w:ascii="Cambria Math" w:eastAsiaTheme="minorEastAsia" w:hAnsi="Cambria Math" w:cs="Times New Roman"/>
+                    </w:rPr>
+                    <m:t>n-2</m:t>
+                  </m:r>
+                </m:sub>
+              </m:sSub>
+            </m:oMath>
+            <w:r>
+              <w:rPr>
+                <w:rFonts w:ascii="Times New Roman" w:eastAsiaTheme="minorEastAsia" w:hAnsi="Times New Roman" w:cs="Times New Roman"/>
+              </w:rPr>
+              <w:t xml:space="preserve"> distribution</w:t>
+            </w:r>
+          </w:p>
+        </w:tc>
+      </w:tr>
+      <w:tr>
+        <w:tc>
+          <w:tcPr>
+            <w:cnfStyle w:val="001000000000" w:firstRow="0" w:lastRow="0" w:firstColumn="1" w:lastColumn="0" w:oddVBand="0" w:evenVBand="0" w:oddHBand="0" w:evenHBand="0" w:firstRowFirstColumn="0" w:firstRowLastColumn="0" w:lastRowFirstColumn="0" w:lastRowLastColumn="0"/>
+            <w:tcW w:w="1870" w:type="dxa"/>
+            <w:vAlign w:val="center"/>
+          </w:tcPr>
+          <w:p>
+            <w:pPr>
+              <w:jc w:val="center"/>
+              <w:rPr>
+                <w:rFonts w:ascii="Times New Roman" w:hAnsi="Times New Roman" w:cs="Times New Roman"/>
+              </w:rPr>
+            </w:pPr>
+            <w:r>
+              <w:rPr>
+                <w:rFonts w:ascii="Times New Roman" w:hAnsi="Times New Roman" w:cs="Times New Roman"/>
+              </w:rPr>
+              <w:t>Spearman’s rank correlation test</w:t>
+            </w:r>
+          </w:p>
+        </w:tc>
+        <w:tc>
+          <w:tcPr>
+            <w:tcW w:w="2085" w:type="dxa"/>
+            <w:vAlign w:val="center"/>
+          </w:tcPr>
+          <w:p>
+            <w:pPr>
+              <w:jc w:val="center"/>
+              <w:cnfStyle w:val="000000000000" w:firstRow="0" w:lastRow="0" w:firstColumn="0" w:lastColumn="0" w:oddVBand="0" w:evenVBand="0" w:oddHBand="0" w:evenHBand="0" w:firstRowFirstColumn="0" w:firstRowLastColumn="0" w:lastRowFirstColumn="0" w:lastRowLastColumn="0"/>
+              <w:rPr>
+                <w:rFonts w:ascii="Times New Roman" w:eastAsia="Calibri" w:hAnsi="Times New Roman" w:cs="Times New Roman"/>
+              </w:rPr>
+            </w:pPr>
+            <m:oMathPara>
+              <m:oMath>
+                <m:r>
+                  <w:rPr>
+                    <w:rFonts w:ascii="Cambria Math" w:eastAsia="Calibri" w:hAnsi="Cambria Math" w:cs="Times New Roman"/>
+                  </w:rPr>
+                  <m:t> </m:t>
+                </m:r>
+                <m:acc>
+                  <m:accPr>
+                    <m:chr m:val="̃"/>
+                    <m:ctrlPr>
+                      <w:rPr>
+                        <w:rFonts w:ascii="Cambria Math" w:eastAsia="Calibri" w:hAnsi="Cambria Math" w:cs="Times New Roman"/>
+                        <w:i/>
+                      </w:rPr>
+                    </m:ctrlPr>
+                  </m:accPr>
+                  <m:e>
+                    <m:r>
+                      <w:rPr>
+                        <w:rFonts w:ascii="Cambria Math" w:eastAsia="Calibri" w:hAnsi="Cambria Math" w:cs="Times New Roman"/>
+                      </w:rPr>
+                      <m:t>ρ</m:t>
+                    </m:r>
+                  </m:e>
+                </m:acc>
+                <m:r>
+                  <w:rPr>
+                    <w:rFonts w:ascii="Cambria Math" w:eastAsia="Calibri" w:hAnsi="Cambria Math" w:cs="Times New Roman"/>
+                  </w:rPr>
+                  <m:t>=1-</m:t>
+                </m:r>
+                <m:f>
+                  <m:fPr>
+                    <m:ctrlPr>
+                      <w:rPr>
+                        <w:rFonts w:ascii="Cambria Math" w:eastAsia="Calibri" w:hAnsi="Cambria Math" w:cs="Times New Roman"/>
+                        <w:i/>
+                      </w:rPr>
+                    </m:ctrlPr>
+                  </m:fPr>
+                  <m:num>
+                    <m:r>
+                      <w:rPr>
+                        <w:rFonts w:ascii="Cambria Math" w:eastAsia="Calibri" w:hAnsi="Cambria Math" w:cs="Times New Roman"/>
+                      </w:rPr>
+                      <m:t>6</m:t>
+                    </m:r>
+                    <m:sSubSup>
+                      <m:sSubSupPr>
+                        <m:ctrlPr>
+                          <w:rPr>
+                            <w:rFonts w:ascii="Cambria Math" w:eastAsia="Calibri" w:hAnsi="Cambria Math" w:cs="Times New Roman"/>
+                            <w:i/>
+                          </w:rPr>
+                        </m:ctrlPr>
+                      </m:sSubSupPr>
+                      <m:e>
+                        <m:r>
+                          <m:rPr>
+                            <m:sty m:val="p"/>
+                          </m:rPr>
+                          <w:rPr>
+                            <w:rFonts w:ascii="Cambria Math" w:eastAsia="Calibri" w:hAnsi="Cambria Math" w:cs="Times New Roman"/>
+                          </w:rPr>
+                          <m:t>Σ</m:t>
+                        </m:r>
+                        <m:ctrlPr>
+                          <w:rPr>
+                            <w:rFonts w:ascii="Cambria Math" w:eastAsia="Calibri" w:hAnsi="Cambria Math" w:cs="Times New Roman"/>
+                          </w:rPr>
+                        </m:ctrlPr>
+                      </m:e>
+                      <m:sub>
+                        <m:r>
+                          <w:rPr>
+                            <w:rFonts w:ascii="Cambria Math" w:eastAsia="Calibri" w:hAnsi="Cambria Math" w:cs="Times New Roman"/>
+                          </w:rPr>
+                          <m:t>i=1</m:t>
+                        </m:r>
+                      </m:sub>
+                      <m:sup>
+                        <m:r>
+                          <w:rPr>
+                            <w:rFonts w:ascii="Cambria Math" w:eastAsia="Calibri" w:hAnsi="Cambria Math" w:cs="Times New Roman"/>
+                          </w:rPr>
+                          <m:t>n</m:t>
+                        </m:r>
+                      </m:sup>
+                    </m:sSubSup>
+                    <m:sSubSup>
+                      <m:sSubSupPr>
+                        <m:ctrlPr>
+                          <w:rPr>
+                            <w:rFonts w:ascii="Cambria Math" w:eastAsia="Calibri" w:hAnsi="Cambria Math" w:cs="Times New Roman"/>
+                            <w:i/>
+                          </w:rPr>
+                        </m:ctrlPr>
+                      </m:sSubSupPr>
+                      <m:e>
+                        <m:r>
+                          <w:rPr>
+                            <w:rFonts w:ascii="Cambria Math" w:eastAsia="Calibri" w:hAnsi="Cambria Math" w:cs="Times New Roman"/>
+                          </w:rPr>
+                          <m:t>d</m:t>
+                        </m:r>
+                      </m:e>
+                      <m:sub>
+                        <m:r>
+                          <w:rPr>
+                            <w:rFonts w:ascii="Cambria Math" w:eastAsia="Calibri" w:hAnsi="Cambria Math" w:cs="Times New Roman"/>
+                          </w:rPr>
+                          <m:t>i</m:t>
+                        </m:r>
+                      </m:sub>
+                      <m:sup>
+                        <m:r>
+                          <w:rPr>
+                            <w:rFonts w:ascii="Cambria Math" w:eastAsia="Calibri" w:hAnsi="Cambria Math" w:cs="Times New Roman"/>
+                          </w:rPr>
+                          <m:t>2</m:t>
+                        </m:r>
+                      </m:sup>
+                    </m:sSubSup>
+                  </m:num>
+                  <m:den>
+                    <m:r>
+                      <w:rPr>
+                        <w:rFonts w:ascii="Cambria Math" w:eastAsia="Calibri" w:hAnsi="Cambria Math" w:cs="Times New Roman"/>
+                      </w:rPr>
+                      <m:t>n(</m:t>
+                    </m:r>
+                    <m:sSup>
+                      <m:sSupPr>
+                        <m:ctrlPr>
+                          <w:rPr>
+                            <w:rFonts w:ascii="Cambria Math" w:eastAsia="Calibri" w:hAnsi="Cambria Math" w:cs="Times New Roman"/>
+                            <w:i/>
+                          </w:rPr>
+                        </m:ctrlPr>
+                      </m:sSupPr>
+                      <m:e>
+                        <m:r>
+                          <w:rPr>
+                            <w:rFonts w:ascii="Cambria Math" w:eastAsia="Calibri" w:hAnsi="Cambria Math" w:cs="Times New Roman"/>
+                          </w:rPr>
+                          <m:t>n</m:t>
+                        </m:r>
+                      </m:e>
+                      <m:sup>
+                        <m:r>
+                          <w:rPr>
+                            <w:rFonts w:ascii="Cambria Math" w:eastAsia="Calibri" w:hAnsi="Cambria Math" w:cs="Times New Roman"/>
+                          </w:rPr>
+                          <m:t>2</m:t>
+                        </m:r>
+                      </m:sup>
+                    </m:sSup>
+                    <m:r>
+                      <w:rPr>
+                        <w:rFonts w:ascii="Cambria Math" w:eastAsia="Calibri" w:hAnsi="Cambria Math" w:cs="Times New Roman"/>
+                      </w:rPr>
+                      <m:t>-1)</m:t>
+                    </m:r>
+                  </m:den>
+                </m:f>
+              </m:oMath>
+            </m:oMathPara>
+          </w:p>
+        </w:tc>
+        <w:tc>
+          <w:tcPr>
+            <w:tcW w:w="1655" w:type="dxa"/>
+            <w:vAlign w:val="center"/>
+          </w:tcPr>
+          <w:p>
+            <w:pPr>
+              <w:jc w:val="center"/>
+              <w:cnfStyle w:val="000000000000" w:firstRow="0" w:lastRow="0" w:firstColumn="0" w:lastColumn="0" w:oddVBand="0" w:evenVBand="0" w:oddHBand="0" w:evenHBand="0" w:firstRowFirstColumn="0" w:firstRowLastColumn="0" w:lastRowFirstColumn="0" w:lastRowLastColumn="0"/>
+              <w:rPr>
+                <w:rFonts w:ascii="Times New Roman" w:hAnsi="Times New Roman" w:cs="Times New Roman"/>
+              </w:rPr>
+            </w:pPr>
+          </w:p>
+        </w:tc>
+        <w:tc>
+          <w:tcPr>
+            <w:tcW w:w="1870" w:type="dxa"/>
+            <w:vAlign w:val="center"/>
+          </w:tcPr>
+          <w:p>
+            <w:pPr>
+              <w:jc w:val="center"/>
+              <w:cnfStyle w:val="000000000000" w:firstRow="0" w:lastRow="0" w:firstColumn="0" w:lastColumn="0" w:oddVBand="0" w:evenVBand="0" w:oddHBand="0" w:evenHBand="0" w:firstRowFirstColumn="0" w:firstRowLastColumn="0" w:lastRowFirstColumn="0" w:lastRowLastColumn="0"/>
+              <w:rPr>
+                <w:rFonts w:ascii="Times New Roman" w:hAnsi="Times New Roman" w:cs="Times New Roman"/>
+              </w:rPr>
+            </w:pPr>
+            <w:r>
+              <w:rPr>
+                <w:rFonts w:ascii="Times New Roman" w:hAnsi="Times New Roman" w:cs="Times New Roman"/>
+              </w:rPr>
+              <w:t>Rank correlation</w:t>
+            </w:r>
+          </w:p>
+        </w:tc>
+        <w:tc>
+          <w:tcPr>
+            <w:tcW w:w="1870" w:type="dxa"/>
+            <w:vAlign w:val="center"/>
+          </w:tcPr>
+          <w:p>
+            <w:pPr>
+              <w:jc w:val="center"/>
+              <w:cnfStyle w:val="000000000000" w:firstRow="0" w:lastRow="0" w:firstColumn="0" w:lastColumn="0" w:oddVBand="0" w:evenVBand="0" w:oddHBand="0" w:evenHBand="0" w:firstRowFirstColumn="0" w:firstRowLastColumn="0" w:lastRowFirstColumn="0" w:lastRowLastColumn="0"/>
+              <w:rPr>
+                <w:rFonts w:ascii="Times New Roman" w:hAnsi="Times New Roman" w:cs="Times New Roman"/>
+              </w:rPr>
+            </w:pPr>
+          </w:p>
+        </w:tc>
+      </w:tr>
+      <w:tr>
+        <w:tc>
+          <w:tcPr>
+            <w:cnfStyle w:val="001000000000" w:firstRow="0" w:lastRow="0" w:firstColumn="1" w:lastColumn="0" w:oddVBand="0" w:evenVBand="0" w:oddHBand="0" w:evenHBand="0" w:firstRowFirstColumn="0" w:firstRowLastColumn="0" w:lastRowFirstColumn="0" w:lastRowLastColumn="0"/>
+            <w:tcW w:w="1870" w:type="dxa"/>
+            <w:vAlign w:val="center"/>
+          </w:tcPr>
+          <w:p>
+            <w:pPr>
+              <w:jc w:val="center"/>
+              <w:rPr>
+                <w:rFonts w:ascii="Times New Roman" w:hAnsi="Times New Roman" w:cs="Times New Roman"/>
+              </w:rPr>
+            </w:pPr>
+            <w:r>
+              <w:rPr>
+                <w:rFonts w:ascii="Times New Roman" w:hAnsi="Times New Roman" w:cs="Times New Roman"/>
+              </w:rPr>
+              <w:t>Independent t-test</w:t>
+            </w:r>
+          </w:p>
+        </w:tc>
+        <w:tc>
+          <w:tcPr>
+            <w:tcW w:w="2085" w:type="dxa"/>
+            <w:vAlign w:val="center"/>
+          </w:tcPr>
+          <w:p>
+            <w:pPr>
+              <w:jc w:val="center"/>
+              <w:cnfStyle w:val="000000000000" w:firstRow="0" w:lastRow="0" w:firstColumn="0" w:lastColumn="0" w:oddVBand="0" w:evenVBand="0" w:oddHBand="0" w:evenHBand="0" w:firstRowFirstColumn="0" w:firstRowLastColumn="0" w:lastRowFirstColumn="0" w:lastRowLastColumn="0"/>
+              <w:rPr>
+                <w:rFonts w:ascii="Times New Roman" w:eastAsia="Calibri" w:hAnsi="Times New Roman" w:cs="Times New Roman"/>
+              </w:rPr>
+            </w:pPr>
+            <m:oMathPara>
+              <m:oMath>
+                <m:r>
+                  <w:rPr>
+                    <w:rFonts w:ascii="Cambria Math" w:eastAsia="Calibri" w:hAnsi="Cambria Math" w:cs="Times New Roman"/>
+                  </w:rPr>
+                  <m:t>T=</m:t>
+                </m:r>
+                <m:f>
+                  <m:fPr>
+                    <m:ctrlPr>
+                      <w:rPr>
+                        <w:rFonts w:ascii="Cambria Math" w:eastAsia="Calibri" w:hAnsi="Cambria Math" w:cs="Times New Roman"/>
+                        <w:i/>
+                      </w:rPr>
+                    </m:ctrlPr>
+                  </m:fPr>
+                  <m:num>
+                    <m:sSub>
+                      <m:sSubPr>
+                        <m:ctrlPr>
+                          <w:rPr>
+                            <w:rFonts w:ascii="Cambria Math" w:eastAsia="Calibri" w:hAnsi="Cambria Math" w:cs="Times New Roman"/>
+                            <w:i/>
+                          </w:rPr>
+                        </m:ctrlPr>
+                      </m:sSubPr>
+                      <m:e>
+                        <m:acc>
+                          <m:accPr>
+                            <m:chr m:val="̅"/>
+                            <m:ctrlPr>
+                              <w:rPr>
+                                <w:rFonts w:ascii="Cambria Math" w:eastAsia="Calibri" w:hAnsi="Cambria Math" w:cs="Times New Roman"/>
+                                <w:i/>
+                              </w:rPr>
+                            </m:ctrlPr>
+                          </m:accPr>
+                          <m:e>
+                            <m:r>
+                              <w:rPr>
+                                <w:rFonts w:ascii="Cambria Math" w:eastAsia="Calibri" w:hAnsi="Cambria Math" w:cs="Times New Roman"/>
+                              </w:rPr>
+                              <m:t>X</m:t>
+                            </m:r>
+                          </m:e>
+                        </m:acc>
+                      </m:e>
+                      <m:sub>
+                        <m:r>
+                          <w:rPr>
+                            <w:rFonts w:ascii="Cambria Math" w:eastAsia="Calibri" w:hAnsi="Cambria Math" w:cs="Times New Roman"/>
+                          </w:rPr>
+                          <m:t>M</m:t>
+                        </m:r>
+                      </m:sub>
+                    </m:sSub>
+                    <m:r>
+                      <w:rPr>
+                        <w:rFonts w:ascii="Cambria Math" w:eastAsia="Calibri" w:hAnsi="Cambria Math" w:cs="Times New Roman"/>
+                      </w:rPr>
+                      <m:t>-</m:t>
+                    </m:r>
+                    <m:sSub>
+                      <m:sSubPr>
+                        <m:ctrlPr>
+                          <w:rPr>
+                            <w:rFonts w:ascii="Cambria Math" w:eastAsia="Calibri" w:hAnsi="Cambria Math" w:cs="Times New Roman"/>
+                            <w:i/>
+                          </w:rPr>
+                        </m:ctrlPr>
+                      </m:sSubPr>
+                      <m:e>
+                        <m:acc>
+                          <m:accPr>
+                            <m:chr m:val="̅"/>
+                            <m:ctrlPr>
+                              <w:rPr>
+                                <w:rFonts w:ascii="Cambria Math" w:eastAsia="Calibri" w:hAnsi="Cambria Math" w:cs="Times New Roman"/>
+                                <w:i/>
+                              </w:rPr>
+                            </m:ctrlPr>
+                          </m:accPr>
+                          <m:e>
+                            <m:r>
+                              <w:rPr>
+                                <w:rFonts w:ascii="Cambria Math" w:eastAsia="Calibri" w:hAnsi="Cambria Math" w:cs="Times New Roman"/>
+                              </w:rPr>
+                              <m:t>Y</m:t>
+                            </m:r>
+                          </m:e>
+                        </m:acc>
+                      </m:e>
+                      <m:sub>
+                        <m:r>
+                          <w:rPr>
+                            <w:rFonts w:ascii="Cambria Math" w:eastAsia="Calibri" w:hAnsi="Cambria Math" w:cs="Times New Roman"/>
+                          </w:rPr>
+                          <m:t>N</m:t>
+                        </m:r>
+                      </m:sub>
+                    </m:sSub>
+                  </m:num>
+                  <m:den>
+                    <m:sSub>
+                      <m:sSubPr>
+                        <m:ctrlPr>
+                          <w:rPr>
+                            <w:rFonts w:ascii="Cambria Math" w:eastAsia="Calibri" w:hAnsi="Cambria Math" w:cs="Times New Roman"/>
+                            <w:i/>
+                          </w:rPr>
+                        </m:ctrlPr>
+                      </m:sSubPr>
+                      <m:e>
+                        <m:r>
+                          <w:rPr>
+                            <w:rFonts w:ascii="Cambria Math" w:eastAsia="Calibri" w:hAnsi="Cambria Math" w:cs="Times New Roman"/>
+                          </w:rPr>
+                          <m:t>S</m:t>
+                        </m:r>
+                      </m:e>
+                      <m:sub>
+                        <m:r>
+                          <w:rPr>
+                            <w:rFonts w:ascii="Cambria Math" w:eastAsia="Calibri" w:hAnsi="Cambria Math" w:cs="Times New Roman"/>
+                          </w:rPr>
+                          <m:t>N,M</m:t>
+                        </m:r>
+                      </m:sub>
+                    </m:sSub>
+                  </m:den>
+                </m:f>
+              </m:oMath>
+            </m:oMathPara>
+          </w:p>
+        </w:tc>
+        <w:tc>
+          <w:tcPr>
+            <w:tcW w:w="1655" w:type="dxa"/>
+            <w:vAlign w:val="center"/>
+          </w:tcPr>
+          <w:p>
+            <w:pPr>
+              <w:jc w:val="center"/>
+              <w:cnfStyle w:val="000000000000" w:firstRow="0" w:lastRow="0" w:firstColumn="0" w:lastColumn="0" w:oddVBand="0" w:evenVBand="0" w:oddHBand="0" w:evenHBand="0" w:firstRowFirstColumn="0" w:firstRowLastColumn="0" w:lastRowFirstColumn="0" w:lastRowLastColumn="0"/>
+              <w:rPr>
+                <w:rFonts w:ascii="Times New Roman" w:hAnsi="Times New Roman" w:cs="Times New Roman"/>
+              </w:rPr>
+            </w:pPr>
+            <w:r>
+              <w:rPr>
+                <w:rFonts w:ascii="Times New Roman" w:hAnsi="Times New Roman" w:cs="Times New Roman"/>
+              </w:rPr>
+              <w:t>Normally distributed</w:t>
+            </w:r>
+          </w:p>
+        </w:tc>
+        <w:tc>
+          <w:tcPr>
+            <w:tcW w:w="1870" w:type="dxa"/>
+            <w:vAlign w:val="center"/>
+          </w:tcPr>
+          <w:p>
+            <w:pPr>
+              <w:jc w:val="center"/>
+              <w:cnfStyle w:val="000000000000" w:firstRow="0" w:lastRow="0" w:firstColumn="0" w:lastColumn="0" w:oddVBand="0" w:evenVBand="0" w:oddHBand="0" w:evenHBand="0" w:firstRowFirstColumn="0" w:firstRowLastColumn="0" w:lastRowFirstColumn="0" w:lastRowLastColumn="0"/>
+              <w:rPr>
+                <w:rFonts w:ascii="Times New Roman" w:hAnsi="Times New Roman" w:cs="Times New Roman"/>
+              </w:rPr>
+            </w:pPr>
+            <w:r>
+              <w:rPr>
+                <w:rFonts w:ascii="Times New Roman" w:hAnsi="Times New Roman" w:cs="Times New Roman"/>
+              </w:rPr>
+              <w:t>Difference in means</w:t>
+            </w:r>
+          </w:p>
+        </w:tc>
+        <w:tc>
+          <w:tcPr>
+            <w:tcW w:w="1870" w:type="dxa"/>
+            <w:vAlign w:val="center"/>
+          </w:tcPr>
+          <w:p>
+            <w:pPr>
+              <w:jc w:val="center"/>
+              <w:cnfStyle w:val="000000000000" w:firstRow="0" w:lastRow="0" w:firstColumn="0" w:lastColumn="0" w:oddVBand="0" w:evenVBand="0" w:oddHBand="0" w:evenHBand="0" w:firstRowFirstColumn="0" w:firstRowLastColumn="0" w:lastRowFirstColumn="0" w:lastRowLastColumn="0"/>
+              <w:rPr>
+                <w:rFonts w:ascii="Times New Roman" w:hAnsi="Times New Roman" w:cs="Times New Roman"/>
+              </w:rPr>
+            </w:pPr>
+            <w:r>
+              <w:rPr>
+                <w:rFonts w:ascii="Times New Roman" w:hAnsi="Times New Roman" w:cs="Times New Roman"/>
+              </w:rPr>
+              <w:t xml:space="preserve">Under </w:t>
+            </w:r>
+            <m:oMath>
+              <m:sSub>
+                <m:sSubPr>
+                  <m:ctrlPr>
+                    <w:rPr>
+                      <w:rFonts w:ascii="Cambria Math" w:hAnsi="Cambria Math" w:cs="Times New Roman"/>
+                      <w:i/>
+                    </w:rPr>
+                  </m:ctrlPr>
+                </m:sSubPr>
+                <m:e>
+                  <m:r>
+                    <w:rPr>
+                      <w:rFonts w:ascii="Cambria Math" w:hAnsi="Cambria Math" w:cs="Times New Roman"/>
+                    </w:rPr>
+                    <m:t>H</m:t>
+                  </m:r>
+                </m:e>
+                <m:sub>
+                  <m:r>
+                    <w:rPr>
+                      <w:rFonts w:ascii="Cambria Math" w:hAnsi="Cambria Math" w:cs="Times New Roman"/>
+                    </w:rPr>
+                    <m:t>0</m:t>
+                  </m:r>
+                </m:sub>
+              </m:sSub>
+            </m:oMath>
+            <w:r>
+              <w:rPr>
+                <w:rFonts w:ascii="Times New Roman" w:eastAsiaTheme="minorEastAsia" w:hAnsi="Times New Roman" w:cs="Times New Roman"/>
+              </w:rPr>
+              <w:t xml:space="preserve">, has </w:t>
+            </w:r>
+            <m:oMath>
+              <m:sSub>
+                <m:sSubPr>
+                  <m:ctrlPr>
+                    <w:rPr>
+                      <w:rFonts w:ascii="Cambria Math" w:eastAsiaTheme="minorEastAsia" w:hAnsi="Cambria Math" w:cs="Times New Roman"/>
+                      <w:i/>
+                    </w:rPr>
+                  </m:ctrlPr>
+                </m:sSubPr>
+                <m:e>
+                  <m:r>
+                    <w:rPr>
+                      <w:rFonts w:ascii="Cambria Math" w:eastAsiaTheme="minorEastAsia" w:hAnsi="Cambria Math" w:cs="Times New Roman"/>
+                    </w:rPr>
+                    <m:t>t</m:t>
+                  </m:r>
+                </m:e>
+                <m:sub>
+                  <m:r>
+                    <w:rPr>
+                      <w:rFonts w:ascii="Cambria Math" w:eastAsiaTheme="minorEastAsia" w:hAnsi="Cambria Math" w:cs="Times New Roman"/>
+                    </w:rPr>
+                    <m:t>N+M-2</m:t>
+                  </m:r>
+                </m:sub>
+              </m:sSub>
+            </m:oMath>
+            <w:r>
+              <w:rPr>
+                <w:rFonts w:ascii="Times New Roman" w:eastAsiaTheme="minorEastAsia" w:hAnsi="Times New Roman" w:cs="Times New Roman"/>
+              </w:rPr>
+              <w:t xml:space="preserve"> distr.</w:t>
+            </w:r>
+          </w:p>
+        </w:tc>
+      </w:tr>
+      <w:tr>
+        <w:tc>
+          <w:tcPr>
+            <w:cnfStyle w:val="001000000000" w:firstRow="0" w:lastRow="0" w:firstColumn="1" w:lastColumn="0" w:oddVBand="0" w:evenVBand="0" w:oddHBand="0" w:evenHBand="0" w:firstRowFirstColumn="0" w:firstRowLastColumn="0" w:lastRowFirstColumn="0" w:lastRowLastColumn="0"/>
+            <w:tcW w:w="1870" w:type="dxa"/>
+            <w:vAlign w:val="center"/>
+          </w:tcPr>
+          <w:p>
+            <w:pPr>
+              <w:jc w:val="center"/>
+              <w:rPr>
+                <w:rFonts w:ascii="Times New Roman" w:hAnsi="Times New Roman" w:cs="Times New Roman"/>
+              </w:rPr>
+            </w:pPr>
+            <w:r>
+              <w:rPr>
+                <w:rFonts w:ascii="Times New Roman" w:hAnsi="Times New Roman" w:cs="Times New Roman"/>
+              </w:rPr>
+              <w:t>Mann-Whitney test</w:t>
+            </w:r>
+          </w:p>
+        </w:tc>
+        <w:tc>
+          <w:tcPr>
+            <w:tcW w:w="2085" w:type="dxa"/>
+            <w:vAlign w:val="center"/>
+          </w:tcPr>
+          <w:p>
+            <w:pPr>
+              <w:jc w:val="center"/>
+              <w:cnfStyle w:val="000000000000" w:firstRow="0" w:lastRow="0" w:firstColumn="0" w:lastColumn="0" w:oddVBand="0" w:evenVBand="0" w:oddHBand="0" w:evenHBand="0" w:firstRowFirstColumn="0" w:firstRowLastColumn="0" w:lastRowFirstColumn="0" w:lastRowLastColumn="0"/>
+              <w:rPr>
+                <w:rFonts w:ascii="Times New Roman" w:eastAsia="Calibri" w:hAnsi="Times New Roman" w:cs="Times New Roman"/>
+              </w:rPr>
+            </w:pPr>
+            <m:oMathPara>
+              <m:oMath>
+                <m:r>
+                  <w:rPr>
+                    <w:rFonts w:ascii="Cambria Math" w:eastAsia="Calibri" w:hAnsi="Cambria Math" w:cs="Times New Roman"/>
+                  </w:rPr>
+                  <m:t>T=</m:t>
+                </m:r>
+                <m:sSubSup>
+                  <m:sSubSupPr>
+                    <m:ctrlPr>
+                      <w:rPr>
+                        <w:rFonts w:ascii="Cambria Math" w:eastAsia="Calibri" w:hAnsi="Cambria Math" w:cs="Times New Roman"/>
+                        <w:i/>
+                      </w:rPr>
+                    </m:ctrlPr>
+                  </m:sSubSupPr>
+                  <m:e>
+                    <m:r>
+                      <m:rPr>
+                        <m:sty m:val="p"/>
+                      </m:rPr>
+                      <w:rPr>
+                        <w:rFonts w:ascii="Cambria Math" w:eastAsia="Calibri" w:hAnsi="Cambria Math" w:cs="Times New Roman"/>
+                      </w:rPr>
+                      <m:t>Σ</m:t>
+                    </m:r>
+                    <m:ctrlPr>
+                      <w:rPr>
+                        <w:rFonts w:ascii="Cambria Math" w:eastAsia="Calibri" w:hAnsi="Cambria Math" w:cs="Times New Roman"/>
+                      </w:rPr>
+                    </m:ctrlPr>
+                  </m:e>
+                  <m:sub>
+                    <m:r>
+                      <w:rPr>
+                        <w:rFonts w:ascii="Cambria Math" w:eastAsia="Calibri" w:hAnsi="Cambria Math" w:cs="Times New Roman"/>
+                      </w:rPr>
+                      <m:t>i=1</m:t>
+                    </m:r>
+                  </m:sub>
+                  <m:sup>
+                    <m:r>
+                      <w:rPr>
+                        <w:rFonts w:ascii="Cambria Math" w:eastAsia="Calibri" w:hAnsi="Cambria Math" w:cs="Times New Roman"/>
+                      </w:rPr>
+                      <m:t>M</m:t>
+                    </m:r>
+                  </m:sup>
+                </m:sSubSup>
+                <m:sSub>
+                  <m:sSubPr>
+                    <m:ctrlPr>
+                      <w:rPr>
+                        <w:rFonts w:ascii="Cambria Math" w:eastAsia="Calibri" w:hAnsi="Cambria Math" w:cs="Times New Roman"/>
+                        <w:i/>
+                      </w:rPr>
+                    </m:ctrlPr>
+                  </m:sSubPr>
+                  <m:e>
+                    <m:r>
+                      <w:rPr>
+                        <w:rFonts w:ascii="Cambria Math" w:eastAsia="Calibri" w:hAnsi="Cambria Math" w:cs="Times New Roman"/>
+                      </w:rPr>
+                      <m:t>R</m:t>
+                    </m:r>
+                  </m:e>
+                  <m:sub>
+                    <m:r>
+                      <w:rPr>
+                        <w:rFonts w:ascii="Cambria Math" w:eastAsia="Calibri" w:hAnsi="Cambria Math" w:cs="Times New Roman"/>
+                      </w:rPr>
+                      <m:t>i</m:t>
+                    </m:r>
+                  </m:sub>
+                </m:sSub>
+              </m:oMath>
+            </m:oMathPara>
+          </w:p>
+        </w:tc>
+        <w:tc>
+          <w:tcPr>
+            <w:tcW w:w="1655" w:type="dxa"/>
+            <w:vAlign w:val="center"/>
+          </w:tcPr>
+          <w:p>
+            <w:pPr>
+              <w:jc w:val="center"/>
+              <w:cnfStyle w:val="000000000000" w:firstRow="0" w:lastRow="0" w:firstColumn="0" w:lastColumn="0" w:oddVBand="0" w:evenVBand="0" w:oddHBand="0" w:evenHBand="0" w:firstRowFirstColumn="0" w:firstRowLastColumn="0" w:lastRowFirstColumn="0" w:lastRowLastColumn="0"/>
+              <w:rPr>
+                <w:rFonts w:ascii="Times New Roman" w:hAnsi="Times New Roman" w:cs="Times New Roman"/>
+              </w:rPr>
+            </w:pPr>
+          </w:p>
+        </w:tc>
+        <w:tc>
+          <w:tcPr>
+            <w:tcW w:w="1870" w:type="dxa"/>
+            <w:vAlign w:val="center"/>
+          </w:tcPr>
+          <w:p>
+            <w:pPr>
+              <w:jc w:val="center"/>
+              <w:cnfStyle w:val="000000000000" w:firstRow="0" w:lastRow="0" w:firstColumn="0" w:lastColumn="0" w:oddVBand="0" w:evenVBand="0" w:oddHBand="0" w:evenHBand="0" w:firstRowFirstColumn="0" w:firstRowLastColumn="0" w:lastRowFirstColumn="0" w:lastRowLastColumn="0"/>
+              <w:rPr>
+                <w:rFonts w:ascii="Times New Roman" w:hAnsi="Times New Roman" w:cs="Times New Roman"/>
+              </w:rPr>
+            </w:pPr>
+            <w:r>
+              <w:rPr>
+                <w:rFonts w:ascii="Times New Roman" w:hAnsi="Times New Roman" w:cs="Times New Roman"/>
+              </w:rPr>
+              <w:t>Difference in medians</w:t>
+            </w:r>
+          </w:p>
+        </w:tc>
+        <w:tc>
+          <w:tcPr>
+            <w:tcW w:w="1870" w:type="dxa"/>
+            <w:vAlign w:val="center"/>
+          </w:tcPr>
+          <w:p>
+            <w:pPr>
+              <w:jc w:val="center"/>
+              <w:cnfStyle w:val="000000000000" w:firstRow="0" w:lastRow="0" w:firstColumn="0" w:lastColumn="0" w:oddVBand="0" w:evenVBand="0" w:oddHBand="0" w:evenHBand="0" w:firstRowFirstColumn="0" w:firstRowLastColumn="0" w:lastRowFirstColumn="0" w:lastRowLastColumn="0"/>
+              <w:rPr>
+                <w:rFonts w:ascii="Times New Roman" w:hAnsi="Times New Roman" w:cs="Times New Roman"/>
+              </w:rPr>
+            </w:pPr>
+          </w:p>
+        </w:tc>
+      </w:tr>
+      <w:tr>
+        <w:tc>
+          <w:tcPr>
+            <w:cnfStyle w:val="001000000000" w:firstRow="0" w:lastRow="0" w:firstColumn="1" w:lastColumn="0" w:oddVBand="0" w:evenVBand="0" w:oddHBand="0" w:evenHBand="0" w:firstRowFirstColumn="0" w:firstRowLastColumn="0" w:lastRowFirstColumn="0" w:lastRowLastColumn="0"/>
+            <w:tcW w:w="1870" w:type="dxa"/>
+            <w:vAlign w:val="center"/>
+          </w:tcPr>
+          <w:p>
+            <w:pPr>
+              <w:jc w:val="center"/>
+              <w:rPr>
+                <w:rFonts w:ascii="Times New Roman" w:hAnsi="Times New Roman" w:cs="Times New Roman"/>
+              </w:rPr>
+            </w:pPr>
+            <w:r>
+              <w:rPr>
+                <w:rFonts w:ascii="Times New Roman" w:hAnsi="Times New Roman" w:cs="Times New Roman"/>
+              </w:rPr>
+              <w:t>Kolmogorov-Smirnov test</w:t>
+            </w:r>
+          </w:p>
+        </w:tc>
+        <w:tc>
+          <w:tcPr>
+            <w:tcW w:w="2085" w:type="dxa"/>
+            <w:vAlign w:val="center"/>
+          </w:tcPr>
+          <w:p>
+            <w:pPr>
+              <w:jc w:val="center"/>
+              <w:cnfStyle w:val="000000000000" w:firstRow="0" w:lastRow="0" w:firstColumn="0" w:lastColumn="0" w:oddVBand="0" w:evenVBand="0" w:oddHBand="0" w:evenHBand="0" w:firstRowFirstColumn="0" w:firstRowLastColumn="0" w:lastRowFirstColumn="0" w:lastRowLastColumn="0"/>
+              <w:rPr>
+                <w:rFonts w:ascii="Times New Roman" w:eastAsia="Calibri" w:hAnsi="Times New Roman" w:cs="Times New Roman"/>
+              </w:rPr>
+            </w:pPr>
+          </w:p>
+        </w:tc>
+        <w:tc>
+          <w:tcPr>
+            <w:tcW w:w="1655" w:type="dxa"/>
+            <w:vAlign w:val="center"/>
+          </w:tcPr>
+          <w:p>
+            <w:pPr>
+              <w:jc w:val="center"/>
+              <w:cnfStyle w:val="000000000000" w:firstRow="0" w:lastRow="0" w:firstColumn="0" w:lastColumn="0" w:oddVBand="0" w:evenVBand="0" w:oddHBand="0" w:evenHBand="0" w:firstRowFirstColumn="0" w:firstRowLastColumn="0" w:lastRowFirstColumn="0" w:lastRowLastColumn="0"/>
+              <w:rPr>
+                <w:rFonts w:ascii="Times New Roman" w:hAnsi="Times New Roman" w:cs="Times New Roman"/>
+              </w:rPr>
+            </w:pPr>
+          </w:p>
+        </w:tc>
+        <w:tc>
+          <w:tcPr>
+            <w:tcW w:w="1870" w:type="dxa"/>
+            <w:vAlign w:val="center"/>
+          </w:tcPr>
+          <w:p>
+            <w:pPr>
+              <w:jc w:val="center"/>
+              <w:cnfStyle w:val="000000000000" w:firstRow="0" w:lastRow="0" w:firstColumn="0" w:lastColumn="0" w:oddVBand="0" w:evenVBand="0" w:oddHBand="0" w:evenHBand="0" w:firstRowFirstColumn="0" w:firstRowLastColumn="0" w:lastRowFirstColumn="0" w:lastRowLastColumn="0"/>
+              <w:rPr>
+                <w:rFonts w:ascii="Times New Roman" w:hAnsi="Times New Roman" w:cs="Times New Roman"/>
+              </w:rPr>
+            </w:pPr>
+            <w:r>
+              <w:rPr>
+                <w:rFonts w:ascii="Times New Roman" w:hAnsi="Times New Roman" w:cs="Times New Roman"/>
+              </w:rPr>
+              <w:t>Difference in distributions</w:t>
+            </w:r>
+          </w:p>
+        </w:tc>
+        <w:tc>
+          <w:tcPr>
+            <w:tcW w:w="1870" w:type="dxa"/>
+            <w:vAlign w:val="center"/>
+          </w:tcPr>
+          <w:p>
+            <w:pPr>
+              <w:jc w:val="center"/>
+              <w:cnfStyle w:val="000000000000" w:firstRow="0" w:lastRow="0" w:firstColumn="0" w:lastColumn="0" w:oddVBand="0" w:evenVBand="0" w:oddHBand="0" w:evenHBand="0" w:firstRowFirstColumn="0" w:firstRowLastColumn="0" w:lastRowFirstColumn="0" w:lastRowLastColumn="0"/>
+              <w:rPr>
+                <w:rFonts w:ascii="Times New Roman" w:hAnsi="Times New Roman" w:cs="Times New Roman"/>
+              </w:rPr>
+            </w:pPr>
+            <w:r>
+              <w:rPr>
+                <w:rFonts w:ascii="Times New Roman" w:hAnsi="Times New Roman" w:cs="Times New Roman"/>
+              </w:rPr>
+              <w:t>One-sided tests are reversed</w:t>
+            </w:r>
+          </w:p>
+        </w:tc>
+      </w:tr>
+      <w:tr>
+        <w:tc>
+          <w:tcPr>
+            <w:cnfStyle w:val="001000000000" w:firstRow="0" w:lastRow="0" w:firstColumn="1" w:lastColumn="0" w:oddVBand="0" w:evenVBand="0" w:oddHBand="0" w:evenHBand="0" w:firstRowFirstColumn="0" w:firstRowLastColumn="0" w:lastRowFirstColumn="0" w:lastRowLastColumn="0"/>
+            <w:tcW w:w="1870" w:type="dxa"/>
+            <w:vAlign w:val="center"/>
+          </w:tcPr>
+          <w:p>
+            <w:pPr>
+              <w:jc w:val="center"/>
+              <w:rPr>
+                <w:rFonts w:ascii="Times New Roman" w:hAnsi="Times New Roman" w:cs="Times New Roman"/>
+              </w:rPr>
+            </w:pPr>
+          </w:p>
+        </w:tc>
+        <w:tc>
+          <w:tcPr>
+            <w:tcW w:w="2085" w:type="dxa"/>
+            <w:vAlign w:val="center"/>
+          </w:tcPr>
+          <w:p>
+            <w:pPr>
+              <w:jc w:val="center"/>
+              <w:cnfStyle w:val="000000000000" w:firstRow="0" w:lastRow="0" w:firstColumn="0" w:lastColumn="0" w:oddVBand="0" w:evenVBand="0" w:oddHBand="0" w:evenHBand="0" w:firstRowFirstColumn="0" w:firstRowLastColumn="0" w:lastRowFirstColumn="0" w:lastRowLastColumn="0"/>
+              <w:rPr>
+                <w:rFonts w:ascii="Times New Roman" w:eastAsia="Calibri" w:hAnsi="Times New Roman" w:cs="Times New Roman"/>
+              </w:rPr>
+            </w:pPr>
+          </w:p>
+        </w:tc>
+        <w:tc>
+          <w:tcPr>
+            <w:tcW w:w="1655" w:type="dxa"/>
+            <w:vAlign w:val="center"/>
+          </w:tcPr>
+          <w:p>
+            <w:pPr>
+              <w:jc w:val="center"/>
+              <w:cnfStyle w:val="000000000000" w:firstRow="0" w:lastRow="0" w:firstColumn="0" w:lastColumn="0" w:oddVBand="0" w:evenVBand="0" w:oddHBand="0" w:evenHBand="0" w:firstRowFirstColumn="0" w:firstRowLastColumn="0" w:lastRowFirstColumn="0" w:lastRowLastColumn="0"/>
+              <w:rPr>
+                <w:rFonts w:ascii="Times New Roman" w:hAnsi="Times New Roman" w:cs="Times New Roman"/>
+              </w:rPr>
+            </w:pPr>
+          </w:p>
+        </w:tc>
+        <w:tc>
+          <w:tcPr>
+            <w:tcW w:w="1870" w:type="dxa"/>
+            <w:vAlign w:val="center"/>
+          </w:tcPr>
+          <w:p>
+            <w:pPr>
+              <w:jc w:val="center"/>
+              <w:cnfStyle w:val="000000000000" w:firstRow="0" w:lastRow="0" w:firstColumn="0" w:lastColumn="0" w:oddVBand="0" w:evenVBand="0" w:oddHBand="0" w:evenHBand="0" w:firstRowFirstColumn="0" w:firstRowLastColumn="0" w:lastRowFirstColumn="0" w:lastRowLastColumn="0"/>
+              <w:rPr>
+                <w:rFonts w:ascii="Times New Roman" w:hAnsi="Times New Roman" w:cs="Times New Roman"/>
+              </w:rPr>
+            </w:pPr>
+          </w:p>
+        </w:tc>
+        <w:tc>
+          <w:tcPr>
+            <w:tcW w:w="1870" w:type="dxa"/>
+            <w:vAlign w:val="center"/>
+          </w:tcPr>
+          <w:p>
+            <w:pPr>
+              <w:jc w:val="center"/>
+              <w:cnfStyle w:val="000000000000" w:firstRow="0" w:lastRow="0" w:firstColumn="0" w:lastColumn="0" w:oddVBand="0" w:evenVBand="0" w:oddHBand="0" w:evenHBand="0" w:firstRowFirstColumn="0" w:firstRowLastColumn="0" w:lastRowFirstColumn="0" w:lastRowLastColumn="0"/>
+              <w:rPr>
+                <w:rFonts w:ascii="Times New Roman" w:hAnsi="Times New Roman" w:cs="Times New Roman"/>
+              </w:rPr>
+            </w:pPr>
+          </w:p>
+        </w:tc>
+      </w:tr>
+      <w:tr>
+        <w:tc>
+          <w:tcPr>
+            <w:cnfStyle w:val="001000000000" w:firstRow="0" w:lastRow="0" w:firstColumn="1" w:lastColumn="0" w:oddVBand="0" w:evenVBand="0" w:oddHBand="0" w:evenHBand="0" w:firstRowFirstColumn="0" w:firstRowLastColumn="0" w:lastRowFirstColumn="0" w:lastRowLastColumn="0"/>
+            <w:tcW w:w="1870" w:type="dxa"/>
+            <w:vAlign w:val="center"/>
+          </w:tcPr>
+          <w:p>
+            <w:pPr>
+              <w:jc w:val="center"/>
+              <w:rPr>
+                <w:rFonts w:ascii="Times New Roman" w:hAnsi="Times New Roman" w:cs="Times New Roman"/>
+              </w:rPr>
+            </w:pPr>
+          </w:p>
+        </w:tc>
+        <w:tc>
+          <w:tcPr>
+            <w:tcW w:w="2085" w:type="dxa"/>
+            <w:vAlign w:val="center"/>
+          </w:tcPr>
+          <w:p>
+            <w:pPr>
+              <w:jc w:val="center"/>
+              <w:cnfStyle w:val="000000000000" w:firstRow="0" w:lastRow="0" w:firstColumn="0" w:lastColumn="0" w:oddVBand="0" w:evenVBand="0" w:oddHBand="0" w:evenHBand="0" w:firstRowFirstColumn="0" w:firstRowLastColumn="0" w:lastRowFirstColumn="0" w:lastRowLastColumn="0"/>
+              <w:rPr>
+                <w:rFonts w:ascii="Times New Roman" w:eastAsia="Calibri" w:hAnsi="Times New Roman" w:cs="Times New Roman"/>
+              </w:rPr>
+            </w:pPr>
+          </w:p>
+        </w:tc>
+        <w:tc>
+          <w:tcPr>
+            <w:tcW w:w="1655" w:type="dxa"/>
+            <w:vAlign w:val="center"/>
+          </w:tcPr>
+          <w:p>
+            <w:pPr>
+              <w:jc w:val="center"/>
+              <w:cnfStyle w:val="000000000000" w:firstRow="0" w:lastRow="0" w:firstColumn="0" w:lastColumn="0" w:oddVBand="0" w:evenVBand="0" w:oddHBand="0" w:evenHBand="0" w:firstRowFirstColumn="0" w:firstRowLastColumn="0" w:lastRowFirstColumn="0" w:lastRowLastColumn="0"/>
+              <w:rPr>
+                <w:rFonts w:ascii="Times New Roman" w:hAnsi="Times New Roman" w:cs="Times New Roman"/>
+              </w:rPr>
+            </w:pPr>
+          </w:p>
+        </w:tc>
+        <w:tc>
+          <w:tcPr>
+            <w:tcW w:w="1870" w:type="dxa"/>
+            <w:vAlign w:val="center"/>
+          </w:tcPr>
+          <w:p>
+            <w:pPr>
+              <w:jc w:val="center"/>
+              <w:cnfStyle w:val="000000000000" w:firstRow="0" w:lastRow="0" w:firstColumn="0" w:lastColumn="0" w:oddVBand="0" w:evenVBand="0" w:oddHBand="0" w:evenHBand="0" w:firstRowFirstColumn="0" w:firstRowLastColumn="0" w:lastRowFirstColumn="0" w:lastRowLastColumn="0"/>
+              <w:rPr>
+                <w:rFonts w:ascii="Times New Roman" w:hAnsi="Times New Roman" w:cs="Times New Roman"/>
+              </w:rPr>
+            </w:pPr>
+          </w:p>
+        </w:tc>
+        <w:tc>
+          <w:tcPr>
+            <w:tcW w:w="1870" w:type="dxa"/>
+            <w:vAlign w:val="center"/>
+          </w:tcPr>
+          <w:p>
+            <w:pPr>
+              <w:jc w:val="center"/>
+              <w:cnfStyle w:val="000000000000" w:firstRow="0" w:lastRow="0" w:firstColumn="0" w:lastColumn="0" w:oddVBand="0" w:evenVBand="0" w:oddHBand="0" w:evenHBand="0" w:firstRowFirstColumn="0" w:firstRowLastColumn="0" w:lastRowFirstColumn="0" w:lastRowLastColumn="0"/>
+              <w:rPr>
+                <w:rFonts w:ascii="Times New Roman" w:hAnsi="Times New Roman" w:cs="Times New Roman"/>
+              </w:rPr>
+            </w:pPr>
+          </w:p>
+        </w:tc>
+      </w:tr>
+      <w:tr>
+        <w:tc>
+          <w:tcPr>
+            <w:cnfStyle w:val="001000000000" w:firstRow="0" w:lastRow="0" w:firstColumn="1" w:lastColumn="0" w:oddVBand="0" w:evenVBand="0" w:oddHBand="0" w:evenHBand="0" w:firstRowFirstColumn="0" w:firstRowLastColumn="0" w:lastRowFirstColumn="0" w:lastRowLastColumn="0"/>
+            <w:tcW w:w="1870" w:type="dxa"/>
+            <w:vAlign w:val="center"/>
+          </w:tcPr>
+          <w:p>
+            <w:pPr>
+              <w:jc w:val="center"/>
+              <w:rPr>
+                <w:rFonts w:ascii="Times New Roman" w:hAnsi="Times New Roman" w:cs="Times New Roman"/>
+              </w:rPr>
+            </w:pPr>
+          </w:p>
+        </w:tc>
+        <w:tc>
+          <w:tcPr>
+            <w:tcW w:w="2085" w:type="dxa"/>
+            <w:vAlign w:val="center"/>
+          </w:tcPr>
+          <w:p>
+            <w:pPr>
+              <w:jc w:val="center"/>
+              <w:cnfStyle w:val="000000000000" w:firstRow="0" w:lastRow="0" w:firstColumn="0" w:lastColumn="0" w:oddVBand="0" w:evenVBand="0" w:oddHBand="0" w:evenHBand="0" w:firstRowFirstColumn="0" w:firstRowLastColumn="0" w:lastRowFirstColumn="0" w:lastRowLastColumn="0"/>
+              <w:rPr>
+                <w:rFonts w:ascii="Times New Roman" w:eastAsia="Calibri" w:hAnsi="Times New Roman" w:cs="Times New Roman"/>
+              </w:rPr>
+            </w:pPr>
+          </w:p>
+        </w:tc>
+        <w:tc>
+          <w:tcPr>
+            <w:tcW w:w="1655" w:type="dxa"/>
+            <w:vAlign w:val="center"/>
+          </w:tcPr>
+          <w:p>
+            <w:pPr>
+              <w:jc w:val="center"/>
+              <w:cnfStyle w:val="000000000000" w:firstRow="0" w:lastRow="0" w:firstColumn="0" w:lastColumn="0" w:oddVBand="0" w:evenVBand="0" w:oddHBand="0" w:evenHBand="0" w:firstRowFirstColumn="0" w:firstRowLastColumn="0" w:lastRowFirstColumn="0" w:lastRowLastColumn="0"/>
+              <w:rPr>
+                <w:rFonts w:ascii="Times New Roman" w:hAnsi="Times New Roman" w:cs="Times New Roman"/>
+              </w:rPr>
+            </w:pPr>
+          </w:p>
+        </w:tc>
+        <w:tc>
+          <w:tcPr>
+            <w:tcW w:w="1870" w:type="dxa"/>
+            <w:vAlign w:val="center"/>
+          </w:tcPr>
+          <w:p>
+            <w:pPr>
+              <w:jc w:val="center"/>
+              <w:cnfStyle w:val="000000000000" w:firstRow="0" w:lastRow="0" w:firstColumn="0" w:lastColumn="0" w:oddVBand="0" w:evenVBand="0" w:oddHBand="0" w:evenHBand="0" w:firstRowFirstColumn="0" w:firstRowLastColumn="0" w:lastRowFirstColumn="0" w:lastRowLastColumn="0"/>
+              <w:rPr>
+                <w:rFonts w:ascii="Times New Roman" w:hAnsi="Times New Roman" w:cs="Times New Roman"/>
+              </w:rPr>
+            </w:pPr>
+          </w:p>
+        </w:tc>
+        <w:tc>
+          <w:tcPr>
+            <w:tcW w:w="1870" w:type="dxa"/>
+            <w:vAlign w:val="center"/>
+          </w:tcPr>
+          <w:p>
+            <w:pPr>
+              <w:jc w:val="center"/>
+              <w:cnfStyle w:val="000000000000" w:firstRow="0" w:lastRow="0" w:firstColumn="0" w:lastColumn="0" w:oddVBand="0" w:evenVBand="0" w:oddHBand="0" w:evenHBand="0" w:firstRowFirstColumn="0" w:firstRowLastColumn="0" w:lastRowFirstColumn="0" w:lastRowLastColumn="0"/>
+              <w:rPr>
+                <w:rFonts w:ascii="Times New Roman" w:hAnsi="Times New Roman" w:cs="Times New Roman"/>
+              </w:rPr>
+            </w:pPr>
+          </w:p>
+        </w:tc>
+      </w:tr>
+      <w:tr>
+        <w:tc>
+          <w:tcPr>
+            <w:cnfStyle w:val="001000000000" w:firstRow="0" w:lastRow="0" w:firstColumn="1" w:lastColumn="0" w:oddVBand="0" w:evenVBand="0" w:oddHBand="0" w:evenHBand="0" w:firstRowFirstColumn="0" w:firstRowLastColumn="0" w:lastRowFirstColumn="0" w:lastRowLastColumn="0"/>
+            <w:tcW w:w="1870" w:type="dxa"/>
+            <w:vAlign w:val="center"/>
+          </w:tcPr>
+          <w:p>
+            <w:pPr>
+              <w:jc w:val="center"/>
+              <w:rPr>
+                <w:rFonts w:ascii="Times New Roman" w:hAnsi="Times New Roman" w:cs="Times New Roman"/>
+              </w:rPr>
+            </w:pPr>
+          </w:p>
+        </w:tc>
+        <w:tc>
+          <w:tcPr>
+            <w:tcW w:w="2085" w:type="dxa"/>
+            <w:vAlign w:val="center"/>
+          </w:tcPr>
+          <w:p>
+            <w:pPr>
+              <w:jc w:val="center"/>
+              <w:cnfStyle w:val="000000000000" w:firstRow="0" w:lastRow="0" w:firstColumn="0" w:lastColumn="0" w:oddVBand="0" w:evenVBand="0" w:oddHBand="0" w:evenHBand="0" w:firstRowFirstColumn="0" w:firstRowLastColumn="0" w:lastRowFirstColumn="0" w:lastRowLastColumn="0"/>
+              <w:rPr>
+                <w:rFonts w:ascii="Times New Roman" w:eastAsia="Calibri" w:hAnsi="Times New Roman" w:cs="Times New Roman"/>
+              </w:rPr>
+            </w:pPr>
+          </w:p>
+        </w:tc>
+        <w:tc>
+          <w:tcPr>
+            <w:tcW w:w="1655" w:type="dxa"/>
+            <w:vAlign w:val="center"/>
+          </w:tcPr>
+          <w:p>
+            <w:pPr>
+              <w:jc w:val="center"/>
+              <w:cnfStyle w:val="000000000000" w:firstRow="0" w:lastRow="0" w:firstColumn="0" w:lastColumn="0" w:oddVBand="0" w:evenVBand="0" w:oddHBand="0" w:evenHBand="0" w:firstRowFirstColumn="0" w:firstRowLastColumn="0" w:lastRowFirstColumn="0" w:lastRowLastColumn="0"/>
+              <w:rPr>
+                <w:rFonts w:ascii="Times New Roman" w:hAnsi="Times New Roman" w:cs="Times New Roman"/>
+              </w:rPr>
+            </w:pPr>
+          </w:p>
+        </w:tc>
+        <w:tc>
+          <w:tcPr>
+            <w:tcW w:w="1870" w:type="dxa"/>
+            <w:vAlign w:val="center"/>
+          </w:tcPr>
+          <w:p>
+            <w:pPr>
+              <w:jc w:val="center"/>
+              <w:cnfStyle w:val="000000000000" w:firstRow="0" w:lastRow="0" w:firstColumn="0" w:lastColumn="0" w:oddVBand="0" w:evenVBand="0" w:oddHBand="0" w:evenHBand="0" w:firstRowFirstColumn="0" w:firstRowLastColumn="0" w:lastRowFirstColumn="0" w:lastRowLastColumn="0"/>
+              <w:rPr>
+                <w:rFonts w:ascii="Times New Roman" w:hAnsi="Times New Roman" w:cs="Times New Roman"/>
+              </w:rPr>
+            </w:pPr>
+          </w:p>
+        </w:tc>
+        <w:tc>
+          <w:tcPr>
+            <w:tcW w:w="1870" w:type="dxa"/>
+            <w:vAlign w:val="center"/>
+          </w:tcPr>
+          <w:p>
+            <w:pPr>
+              <w:jc w:val="center"/>
+              <w:cnfStyle w:val="000000000000" w:firstRow="0" w:lastRow="0" w:firstColumn="0" w:lastColumn="0" w:oddVBand="0" w:evenVBand="0" w:oddHBand="0" w:evenHBand="0" w:firstRowFirstColumn="0" w:firstRowLastColumn="0" w:lastRowFirstColumn="0" w:lastRowLastColumn="0"/>
+              <w:rPr>
+                <w:rFonts w:ascii="Times New Roman" w:hAnsi="Times New Roman" w:cs="Times New Roman"/>
+              </w:rPr>
+            </w:pPr>
+          </w:p>
+        </w:tc>
+      </w:tr>
+      <w:tr>
+        <w:tc>
+          <w:tcPr>
+            <w:cnfStyle w:val="001000000000" w:firstRow="0" w:lastRow="0" w:firstColumn="1" w:lastColumn="0" w:oddVBand="0" w:evenVBand="0" w:oddHBand="0" w:evenHBand="0" w:firstRowFirstColumn="0" w:firstRowLastColumn="0" w:lastRowFirstColumn="0" w:lastRowLastColumn="0"/>
+            <w:tcW w:w="1870" w:type="dxa"/>
+            <w:vAlign w:val="center"/>
+          </w:tcPr>
+          <w:p>
+            <w:pPr>
+              <w:jc w:val="center"/>
+              <w:rPr>
+                <w:rFonts w:ascii="Times New Roman" w:hAnsi="Times New Roman" w:cs="Times New Roman"/>
+              </w:rPr>
+            </w:pPr>
+          </w:p>
+        </w:tc>
+        <w:tc>
+          <w:tcPr>
+            <w:tcW w:w="2085" w:type="dxa"/>
+            <w:vAlign w:val="center"/>
+          </w:tcPr>
+          <w:p>
+            <w:pPr>
+              <w:jc w:val="center"/>
+              <w:cnfStyle w:val="000000000000" w:firstRow="0" w:lastRow="0" w:firstColumn="0" w:lastColumn="0" w:oddVBand="0" w:evenVBand="0" w:oddHBand="0" w:evenHBand="0" w:firstRowFirstColumn="0" w:firstRowLastColumn="0" w:lastRowFirstColumn="0" w:lastRowLastColumn="0"/>
+              <w:rPr>
+                <w:rFonts w:ascii="Times New Roman" w:eastAsia="Calibri" w:hAnsi="Times New Roman" w:cs="Times New Roman"/>
+              </w:rPr>
+            </w:pPr>
+          </w:p>
+        </w:tc>
+        <w:tc>
+          <w:tcPr>
+            <w:tcW w:w="1655" w:type="dxa"/>
+            <w:vAlign w:val="center"/>
+          </w:tcPr>
+          <w:p>
+            <w:pPr>
+              <w:jc w:val="center"/>
+              <w:cnfStyle w:val="000000000000" w:firstRow="0" w:lastRow="0" w:firstColumn="0" w:lastColumn="0" w:oddVBand="0" w:evenVBand="0" w:oddHBand="0" w:evenHBand="0" w:firstRowFirstColumn="0" w:firstRowLastColumn="0" w:lastRowFirstColumn="0" w:lastRowLastColumn="0"/>
+              <w:rPr>
+                <w:rFonts w:ascii="Times New Roman" w:hAnsi="Times New Roman" w:cs="Times New Roman"/>
+              </w:rPr>
+            </w:pPr>
+          </w:p>
+        </w:tc>
+        <w:tc>
+          <w:tcPr>
+            <w:tcW w:w="1870" w:type="dxa"/>
+            <w:vAlign w:val="center"/>
+          </w:tcPr>
+          <w:p>
+            <w:pPr>
+              <w:jc w:val="center"/>
+              <w:cnfStyle w:val="000000000000" w:firstRow="0" w:lastRow="0" w:firstColumn="0" w:lastColumn="0" w:oddVBand="0" w:evenVBand="0" w:oddHBand="0" w:evenHBand="0" w:firstRowFirstColumn="0" w:firstRowLastColumn="0" w:lastRowFirstColumn="0" w:lastRowLastColumn="0"/>
+              <w:rPr>
+                <w:rFonts w:ascii="Times New Roman" w:hAnsi="Times New Roman" w:cs="Times New Roman"/>
+              </w:rPr>
+            </w:pPr>
+          </w:p>
+        </w:tc>
+        <w:tc>
+          <w:tcPr>
+            <w:tcW w:w="1870" w:type="dxa"/>
+            <w:vAlign w:val="center"/>
+          </w:tcPr>
+          <w:p>
+            <w:pPr>
+              <w:jc w:val="center"/>
+              <w:cnfStyle w:val="000000000000" w:firstRow="0" w:lastRow="0" w:firstColumn="0" w:lastColumn="0" w:oddVBand="0" w:evenVBand="0" w:oddHBand="0" w:evenHBand="0" w:firstRowFirstColumn="0" w:firstRowLastColumn="0" w:lastRowFirstColumn="0" w:lastRowLastColumn="0"/>
+              <w:rPr>
+                <w:rFonts w:ascii="Times New Roman" w:hAnsi="Times New Roman" w:cs="Times New Roman"/>
+              </w:rPr>
+            </w:pPr>
+          </w:p>
+        </w:tc>
+      </w:tr>
+      <w:tr>
+        <w:tc>
+          <w:tcPr>
+            <w:cnfStyle w:val="001000000000" w:firstRow="0" w:lastRow="0" w:firstColumn="1" w:lastColumn="0" w:oddVBand="0" w:evenVBand="0" w:oddHBand="0" w:evenHBand="0" w:firstRowFirstColumn="0" w:firstRowLastColumn="0" w:lastRowFirstColumn="0" w:lastRowLastColumn="0"/>
+            <w:tcW w:w="1870" w:type="dxa"/>
+            <w:vAlign w:val="center"/>
+          </w:tcPr>
+          <w:p>
+            <w:pPr>
+              <w:jc w:val="center"/>
+              <w:rPr>
+                <w:rFonts w:ascii="Times New Roman" w:hAnsi="Times New Roman" w:cs="Times New Roman"/>
+              </w:rPr>
+            </w:pPr>
+          </w:p>
+        </w:tc>
+        <w:tc>
+          <w:tcPr>
+            <w:tcW w:w="2085" w:type="dxa"/>
+            <w:vAlign w:val="center"/>
+          </w:tcPr>
+          <w:p>
+            <w:pPr>
+              <w:jc w:val="center"/>
+              <w:cnfStyle w:val="000000000000" w:firstRow="0" w:lastRow="0" w:firstColumn="0" w:lastColumn="0" w:oddVBand="0" w:evenVBand="0" w:oddHBand="0" w:evenHBand="0" w:firstRowFirstColumn="0" w:firstRowLastColumn="0" w:lastRowFirstColumn="0" w:lastRowLastColumn="0"/>
+              <w:rPr>
+                <w:rFonts w:ascii="Times New Roman" w:eastAsia="Calibri" w:hAnsi="Times New Roman" w:cs="Times New Roman"/>
+              </w:rPr>
+            </w:pPr>
+          </w:p>
+        </w:tc>
+        <w:tc>
+          <w:tcPr>
+            <w:tcW w:w="1655" w:type="dxa"/>
+            <w:vAlign w:val="center"/>
+          </w:tcPr>
+          <w:p>
+            <w:pPr>
+              <w:jc w:val="center"/>
+              <w:cnfStyle w:val="000000000000" w:firstRow="0" w:lastRow="0" w:firstColumn="0" w:lastColumn="0" w:oddVBand="0" w:evenVBand="0" w:oddHBand="0" w:evenHBand="0" w:firstRowFirstColumn="0" w:firstRowLastColumn="0" w:lastRowFirstColumn="0" w:lastRowLastColumn="0"/>
+              <w:rPr>
+                <w:rFonts w:ascii="Times New Roman" w:hAnsi="Times New Roman" w:cs="Times New Roman"/>
+              </w:rPr>
+            </w:pPr>
+          </w:p>
+        </w:tc>
+        <w:tc>
+          <w:tcPr>
+            <w:tcW w:w="1870" w:type="dxa"/>
+            <w:vAlign w:val="center"/>
+          </w:tcPr>
+          <w:p>
+            <w:pPr>
+              <w:jc w:val="center"/>
+              <w:cnfStyle w:val="000000000000" w:firstRow="0" w:lastRow="0" w:firstColumn="0" w:lastColumn="0" w:oddVBand="0" w:evenVBand="0" w:oddHBand="0" w:evenHBand="0" w:firstRowFirstColumn="0" w:firstRowLastColumn="0" w:lastRowFirstColumn="0" w:lastRowLastColumn="0"/>
+              <w:rPr>
+                <w:rFonts w:ascii="Times New Roman" w:hAnsi="Times New Roman" w:cs="Times New Roman"/>
+              </w:rPr>
+            </w:pPr>
+          </w:p>
+        </w:tc>
+        <w:tc>
+          <w:tcPr>
+            <w:tcW w:w="1870" w:type="dxa"/>
+            <w:vAlign w:val="center"/>
+          </w:tcPr>
+          <w:p>
+            <w:pPr>
+              <w:jc w:val="center"/>
+              <w:cnfStyle w:val="000000000000" w:firstRow="0" w:lastRow="0" w:firstColumn="0" w:lastColumn="0" w:oddVBand="0" w:evenVBand="0" w:oddHBand="0" w:evenHBand="0" w:firstRowFirstColumn="0" w:firstRowLastColumn="0" w:lastRowFirstColumn="0" w:lastRowLastColumn="0"/>
+              <w:rPr>
+                <w:rFonts w:ascii="Times New Roman" w:hAnsi="Times New Roman" w:cs="Times New Roman"/>
+              </w:rPr>
+            </w:pPr>
+          </w:p>
+        </w:tc>
+      </w:tr>
+      <w:tr>
+        <w:tc>
+          <w:tcPr>
+            <w:cnfStyle w:val="001000000000" w:firstRow="0" w:lastRow="0" w:firstColumn="1" w:lastColumn="0" w:oddVBand="0" w:evenVBand="0" w:oddHBand="0" w:evenHBand="0" w:firstRowFirstColumn="0" w:firstRowLastColumn="0" w:lastRowFirstColumn="0" w:lastRowLastColumn="0"/>
+            <w:tcW w:w="1870" w:type="dxa"/>
+            <w:vAlign w:val="center"/>
+          </w:tcPr>
+          <w:p>
+            <w:pPr>
+              <w:jc w:val="center"/>
+              <w:rPr>
+                <w:rFonts w:ascii="Times New Roman" w:hAnsi="Times New Roman" w:cs="Times New Roman"/>
+              </w:rPr>
+            </w:pPr>
+          </w:p>
+        </w:tc>
+        <w:tc>
+          <w:tcPr>
+            <w:tcW w:w="2085" w:type="dxa"/>
+            <w:vAlign w:val="center"/>
+          </w:tcPr>
+          <w:p>
+            <w:pPr>
+              <w:jc w:val="center"/>
+              <w:cnfStyle w:val="000000000000" w:firstRow="0" w:lastRow="0" w:firstColumn="0" w:lastColumn="0" w:oddVBand="0" w:evenVBand="0" w:oddHBand="0" w:evenHBand="0" w:firstRowFirstColumn="0" w:firstRowLastColumn="0" w:lastRowFirstColumn="0" w:lastRowLastColumn="0"/>
+              <w:rPr>
+                <w:rFonts w:ascii="Times New Roman" w:eastAsia="Calibri" w:hAnsi="Times New Roman" w:cs="Times New Roman"/>
+              </w:rPr>
+            </w:pPr>
+          </w:p>
+        </w:tc>
+        <w:tc>
+          <w:tcPr>
+            <w:tcW w:w="1655" w:type="dxa"/>
+            <w:vAlign w:val="center"/>
+          </w:tcPr>
+          <w:p>
+            <w:pPr>
+              <w:jc w:val="center"/>
+              <w:cnfStyle w:val="000000000000" w:firstRow="0" w:lastRow="0" w:firstColumn="0" w:lastColumn="0" w:oddVBand="0" w:evenVBand="0" w:oddHBand="0" w:evenHBand="0" w:firstRowFirstColumn="0" w:firstRowLastColumn="0" w:lastRowFirstColumn="0" w:lastRowLastColumn="0"/>
+              <w:rPr>
+                <w:rFonts w:ascii="Times New Roman" w:hAnsi="Times New Roman" w:cs="Times New Roman"/>
+              </w:rPr>
+            </w:pPr>
+          </w:p>
+        </w:tc>
+        <w:tc>
+          <w:tcPr>
+            <w:tcW w:w="1870" w:type="dxa"/>
+            <w:vAlign w:val="center"/>
+          </w:tcPr>
+          <w:p>
+            <w:pPr>
+              <w:jc w:val="center"/>
+              <w:cnfStyle w:val="000000000000" w:firstRow="0" w:lastRow="0" w:firstColumn="0" w:lastColumn="0" w:oddVBand="0" w:evenVBand="0" w:oddHBand="0" w:evenHBand="0" w:firstRowFirstColumn="0" w:firstRowLastColumn="0" w:lastRowFirstColumn="0" w:lastRowLastColumn="0"/>
+              <w:rPr>
+                <w:rFonts w:ascii="Times New Roman" w:hAnsi="Times New Roman" w:cs="Times New Roman"/>
+              </w:rPr>
+            </w:pPr>
+          </w:p>
+        </w:tc>
+        <w:tc>
+          <w:tcPr>
+            <w:tcW w:w="1870" w:type="dxa"/>
+            <w:vAlign w:val="center"/>
+          </w:tcPr>
+          <w:p>
+            <w:pPr>
+              <w:jc w:val="center"/>
+              <w:cnfStyle w:val="000000000000" w:firstRow="0" w:lastRow="0" w:firstColumn="0" w:lastColumn="0" w:oddVBand="0" w:evenVBand="0" w:oddHBand="0" w:evenHBand="0" w:firstRowFirstColumn="0" w:firstRowLastColumn="0" w:lastRowFirstColumn="0" w:lastRowLastColumn="0"/>
+              <w:rPr>
+                <w:rFonts w:ascii="Times New Roman" w:hAnsi="Times New Roman" w:cs="Times New Roman"/>
+              </w:rPr>
+            </w:pPr>
+          </w:p>
+        </w:tc>
+      </w:tr>
+      <w:tr>
+        <w:tc>
+          <w:tcPr>
+            <w:cnfStyle w:val="001000000000" w:firstRow="0" w:lastRow="0" w:firstColumn="1" w:lastColumn="0" w:oddVBand="0" w:evenVBand="0" w:oddHBand="0" w:evenHBand="0" w:firstRowFirstColumn="0" w:firstRowLastColumn="0" w:lastRowFirstColumn="0" w:lastRowLastColumn="0"/>
+            <w:tcW w:w="1870" w:type="dxa"/>
+            <w:vAlign w:val="center"/>
+          </w:tcPr>
+          <w:p>
+            <w:pPr>
+              <w:jc w:val="center"/>
+              <w:rPr>
+                <w:rFonts w:ascii="Times New Roman" w:hAnsi="Times New Roman" w:cs="Times New Roman"/>
+              </w:rPr>
+            </w:pPr>
+          </w:p>
+        </w:tc>
+        <w:tc>
+          <w:tcPr>
+            <w:tcW w:w="2085" w:type="dxa"/>
+            <w:vAlign w:val="center"/>
+          </w:tcPr>
+          <w:p>
+            <w:pPr>
+              <w:jc w:val="center"/>
+              <w:cnfStyle w:val="000000000000" w:firstRow="0" w:lastRow="0" w:firstColumn="0" w:lastColumn="0" w:oddVBand="0" w:evenVBand="0" w:oddHBand="0" w:evenHBand="0" w:firstRowFirstColumn="0" w:firstRowLastColumn="0" w:lastRowFirstColumn="0" w:lastRowLastColumn="0"/>
+              <w:rPr>
+                <w:rFonts w:ascii="Times New Roman" w:eastAsia="Calibri" w:hAnsi="Times New Roman" w:cs="Times New Roman"/>
+              </w:rPr>
+            </w:pPr>
+          </w:p>
+        </w:tc>
+        <w:tc>
+          <w:tcPr>
+            <w:tcW w:w="1655" w:type="dxa"/>
+            <w:vAlign w:val="center"/>
+          </w:tcPr>
+          <w:p>
+            <w:pPr>
+              <w:jc w:val="center"/>
+              <w:cnfStyle w:val="000000000000" w:firstRow="0" w:lastRow="0" w:firstColumn="0" w:lastColumn="0" w:oddVBand="0" w:evenVBand="0" w:oddHBand="0" w:evenHBand="0" w:firstRowFirstColumn="0" w:firstRowLastColumn="0" w:lastRowFirstColumn="0" w:lastRowLastColumn="0"/>
+              <w:rPr>
+                <w:rFonts w:ascii="Times New Roman" w:hAnsi="Times New Roman" w:cs="Times New Roman"/>
+              </w:rPr>
+            </w:pPr>
           </w:p>
         </w:tc>
         <w:tc>

</xml_diff>